<commit_message>
new part in the discussion with rank stability islands refs not yet included in bibliography
</commit_message>
<xml_diff>
--- a/mSystems/rev/mSys_MAIN_rev_marked.docx
+++ b/mSystems/rev/mSys_MAIN_rev_marked.docx
@@ -395,15 +395,7 @@
         <w:rPr>
           <w:lang w:val="en-US"/>
         </w:rPr>
-        <w:t xml:space="preserve"> penagar</w:t>
-      </w:r>
-      <w:bookmarkStart w:id="2" w:name="_GoBack"/>
-      <w:bookmarkEnd w:id="2"/>
-      <w:r>
-        <w:rPr>
-          <w:lang w:val="en-US"/>
-        </w:rPr>
-        <w:t>ay@gmail.com</w:t>
+        <w:t xml:space="preserve"> penagaray@gmail.com</w:t>
       </w:r>
     </w:p>
     <w:p>
@@ -3044,7 +3036,56 @@
         <w:rPr>
           <w:lang w:val="en-US"/>
         </w:rPr>
-        <w:t xml:space="preserve"> interesting feature. The higher stability of these taxa goes against the global meaning of the scaling index. Interestingly, that stability disappears when we look at the IBS patients. One could ask if these taxa are key players in the phase transition of the microbiota, of if they are more susceptible to perturbations than the most abundant. The types of interactions that could be sustaining this particular behavior are not clear, as these non-abundant taxa are not usually included in dynamical studies in order to get the community matrix. Further experiments and data analysis is needed to clarify if this is not a unique event, or it is a widespread feature of stable microbiotas.</w:t>
+        <w:t xml:space="preserve"> interesting feature. The higher stability of these taxa goes against the global meaning of the scaling index. Interestingly, that stability disappears when we look at the IBS patients. </w:t>
+      </w:r>
+      <w:bookmarkStart w:id="2" w:name="_GoBack"/>
+      <w:bookmarkEnd w:id="2"/>
+      <w:r>
+        <w:rPr>
+          <w:highlight w:val="yellow"/>
+          <w:lang w:val="en-US"/>
+        </w:rPr>
+        <w:t>From the literature, it seems that some genera from the families</w:t>
+      </w:r>
+      <w:r>
+        <w:rPr>
+          <w:highlight w:val="yellow"/>
+        </w:rPr>
+        <w:t xml:space="preserve"> </w:t>
+      </w:r>
+      <w:r>
+        <w:rPr>
+          <w:highlight w:val="yellow"/>
+          <w:lang w:val="en-US"/>
+        </w:rPr>
+        <w:t xml:space="preserve">Comamonadaceae, Neisseriaceae and Carnobacteriaceae have been reported to lower their abundance in IBS patients against healthy controls (Chieng et al., 2013). In our case, we see that these families that are present in the </w:t>
+      </w:r>
+      <w:r>
+        <w:rPr>
+          <w:i/>
+          <w:highlight w:val="yellow"/>
+          <w:lang w:val="en-US"/>
+        </w:rPr>
+        <w:t>rank stability island</w:t>
+      </w:r>
+      <w:r>
+        <w:rPr>
+          <w:highlight w:val="yellow"/>
+          <w:lang w:val="en-US"/>
+        </w:rPr>
+        <w:t xml:space="preserve"> of the healthy patient decrease their rank stability index or even disappear in the IBS patient. However, we also see contradictory results in other families as Lactobacillae or Fusobacteriacaceae, which seems to increase their abundance in IBS patients (Carroll et al, 2012), contrary to what we can observe as they disappear in the IBS rank stability index plot. Nevertheless, the presence of members of the Lactobacillae family have been reported to have positive effects against gut inflammation and visceral hyperalgesia (Xu et al., 2014), usual symptoms of gastrointestinal disorders. The Aerococacceae family is also enriched in rats with IBS symptoms who have been treated with immunomodulators (Rooks et al., 2014). Inside this island of stability, we also have families as Fusobacteriaceae o Hallomonadaceae which include pathogenic genera in them, but that are not present in the IBS patient.</w:t>
+      </w:r>
+      <w:r>
+        <w:rPr>
+          <w:lang w:val="en-US"/>
+        </w:rPr>
+        <w:t xml:space="preserve"> </w:t>
+      </w:r>
+      <w:r>
+        <w:rPr>
+          <w:lang w:val="en-US"/>
+        </w:rPr>
+        <w:t>One could ask if these taxa are key players in the phase transition of the microbiota, of if they are more susceptible to perturbations than the most abundant. The types of interactions that could be sustaining this particular behavior are not clear, as these non-abundant taxa are not usually included in dynamical studies in order to get the community matrix. Further experiments and data analysis is needed to clarify if this is not a unique event, or it is a widespread feature of stable microbiotas.</w:t>
       </w:r>
     </w:p>
     <w:p>
@@ -3090,6 +3131,7 @@
         <w:rPr>
           <w:lang w:val="en-US"/>
         </w:rPr>
+        <w:lastRenderedPageBreak/>
         <w:t>compo</w:t>
       </w:r>
       <w:r>
@@ -3172,7 +3214,6 @@
           <w:bCs/>
           <w:lang w:val="en-US"/>
         </w:rPr>
-        <w:lastRenderedPageBreak/>
         <w:t>Model</w:t>
       </w:r>
     </w:p>
@@ -4863,6 +4904,7 @@
         <w:rPr>
           <w:lang w:val="en-US"/>
         </w:rPr>
+        <w:lastRenderedPageBreak/>
         <w:t>The microbiota evolves towards a steady-state with a time-independent probability depending on the values of</w:t>
       </w:r>
       <w:r>
@@ -6388,14 +6430,7 @@
         <w:rPr>
           <w:lang w:val="en-US"/>
         </w:rPr>
-        <w:t xml:space="preserve">. For larger V, the transition to a disordered phase </w:t>
-      </w:r>
-      <w:r>
-        <w:rPr>
-          <w:lang w:val="en-US"/>
-        </w:rPr>
-        <w:lastRenderedPageBreak/>
-        <w:t xml:space="preserve">happens when maximum shifts to the unphysical region </w:t>
+        <w:t xml:space="preserve">. For larger V, the transition to a disordered phase happens when maximum shifts to the unphysical region </w:t>
       </w:r>
       <m:oMath>
         <m:sSub>
@@ -6925,6 +6960,7 @@
         <w:rPr>
           <w:lang w:val="en-US"/>
         </w:rPr>
+        <w:lastRenderedPageBreak/>
         <w:t>In order to properly show all the studies under common axes, we decided to standardize the Taylor parameters using the group of healthy individuals for each study. With this approach, all the studies can be visualized in a shared plot with units of Taylor-parameters standard- deviation on their axes.</w:t>
       </w:r>
     </w:p>
@@ -7714,7 +7750,6 @@
         <w:rPr>
           <w:lang w:val="en-US"/>
         </w:rPr>
-        <w:lastRenderedPageBreak/>
         <w:t xml:space="preserve">being </w:t>
       </w:r>
       <m:oMath>
@@ -8792,7 +8827,14 @@
         <w:rPr>
           <w:lang w:val="en-US"/>
         </w:rPr>
-        <w:t xml:space="preserve"> 16S rRNA sequences, which were clustered into operational taxonomic units (OTUs) sharing 97 % sequence identity using QIIME (</w:t>
+        <w:t xml:space="preserve"> 16S rRNA sequences, which were clustered into operational taxonomic units (OTUs) sharing 97 % </w:t>
+      </w:r>
+      <w:r>
+        <w:rPr>
+          <w:lang w:val="en-US"/>
+        </w:rPr>
+        <w:lastRenderedPageBreak/>
+        <w:t>sequence identity using QIIME (</w:t>
       </w:r>
       <w:r>
         <w:rPr>
@@ -8939,27 +8981,112 @@
         <w:rPr>
           <w:lang w:val="en-US"/>
         </w:rPr>
-        <w:t xml:space="preserve">) was selected as it has two healthy individuals measured </w:t>
-      </w:r>
+        <w:t>) was selected as it has two healthy individuals measured over a very large timespan, with almost daily sampling. Faith et al. study (</w:t>
+      </w:r>
+      <w:r>
+        <w:rPr>
+          <w:i/>
+          <w:lang w:val="en-US"/>
+        </w:rPr>
+        <w:t>48</w:t>
+      </w:r>
+      <w:r>
+        <w:rPr>
+          <w:lang w:val="en-US"/>
+        </w:rPr>
+        <w:t>) was selected due to the BMI differences between subjects, moreover some of them had diets which can be treated as system perturbations. We considered healthy only those individuals who had normal or overweight BMI. Smith et al., study (</w:t>
+      </w:r>
+      <w:r>
+        <w:rPr>
+          <w:i/>
+          <w:lang w:val="en-US"/>
+        </w:rPr>
+        <w:t>49</w:t>
+      </w:r>
+      <w:r>
+        <w:rPr>
+          <w:lang w:val="en-US"/>
+        </w:rPr>
+        <w:t xml:space="preserve">) was selected for both the age of the patients and the rare disease. We only worked with the discordant twins, and </w:t>
+      </w:r>
+      <w:r>
+        <w:rPr>
+          <w:lang w:val="en-US"/>
+        </w:rPr>
+        <w:t>consid</w:t>
+      </w:r>
+      <w:r>
+        <w:rPr>
+          <w:lang w:val="en-US"/>
+        </w:rPr>
+        <w:t>ered healthy those who were not affected by kwashiorkor in each pair of patients. David et al., study (</w:t>
+      </w:r>
+      <w:r>
+        <w:rPr>
+          <w:i/>
+          <w:lang w:val="en-US"/>
+        </w:rPr>
+        <w:t>50</w:t>
+      </w:r>
+      <w:r>
+        <w:rPr>
+          <w:lang w:val="en-US"/>
+        </w:rPr>
+        <w:t xml:space="preserve">) was selected for its differential diets. We considered as the healthy part the first time samples of each individual before the diet, and the rest of time points as </w:t>
+      </w:r>
+      <w:r>
+        <w:rPr>
+          <w:lang w:val="en-US"/>
+        </w:rPr>
+        <w:t>pertur</w:t>
+      </w:r>
+      <w:r>
+        <w:rPr>
+          <w:lang w:val="en-US"/>
+        </w:rPr>
+        <w:t>bations. Dethlefsen and Relman work (</w:t>
+      </w:r>
+      <w:r>
+        <w:rPr>
+          <w:i/>
+          <w:lang w:val="en-US"/>
+        </w:rPr>
+        <w:t>47</w:t>
+      </w:r>
+      <w:r>
+        <w:rPr>
+          <w:lang w:val="en-US"/>
+        </w:rPr>
+        <w:t>) was selected due to the interesting treatment of two antibiotic intakes of the same antibiotic by three different subjects. We considered as the healthy part only those times before any antibiotic treatment, and as perturbations the time of antibiotic intakes and the period after that. And finally, we also considered a study made in our group carried by Durban et al., (</w:t>
+      </w:r>
+      <w:r>
+        <w:rPr>
+          <w:i/>
+          <w:lang w:val="en-US"/>
+        </w:rPr>
+        <w:t>12</w:t>
+      </w:r>
+      <w:r>
+        <w:rPr>
+          <w:lang w:val="en-US"/>
+        </w:rPr>
+        <w:t>) in which we considered as healthy subjects those who didn’t suffer from irritable bowel disease, and as perturbation the patients who had this disease.</w:t>
+      </w:r>
+    </w:p>
+    <w:p>
+      <w:pPr>
+        <w:pStyle w:val="ASM"/>
+        <w:jc w:val="left"/>
+        <w:rPr>
+          <w:lang w:val="en-US"/>
+        </w:rPr>
+      </w:pPr>
       <w:r>
         <w:rPr>
           <w:lang w:val="en-US"/>
         </w:rPr>
         <w:lastRenderedPageBreak/>
-        <w:t>over a very large timespan, with almost daily sampling. Faith et al. study (</w:t>
-      </w:r>
-      <w:r>
-        <w:rPr>
-          <w:i/>
-          <w:lang w:val="en-US"/>
-        </w:rPr>
-        <w:t>48</w:t>
-      </w:r>
-      <w:r>
-        <w:rPr>
-          <w:lang w:val="en-US"/>
-        </w:rPr>
-        <w:t>) was selected due to the BMI differences between subjects, moreover some of them had diets which can be treated as system perturbations. We considered healthy only those individuals who had normal or overweight BMI. Smith et al., study (</w:t>
+        <w:t>Metadata of each study is provided in Supplementary Tables S1 to S4. All used 16S rRNA gene sequencing except for the study of the discordant kwashiorkor twins (</w:t>
       </w:r>
       <w:r>
         <w:rPr>
@@ -8972,70 +9099,7 @@
         <w:rPr>
           <w:lang w:val="en-US"/>
         </w:rPr>
-        <w:t xml:space="preserve">) was selected for both the age of the patients and the rare disease. We only worked with the discordant twins, and </w:t>
-      </w:r>
-      <w:r>
-        <w:rPr>
-          <w:lang w:val="en-US"/>
-        </w:rPr>
-        <w:t>consid</w:t>
-      </w:r>
-      <w:r>
-        <w:rPr>
-          <w:lang w:val="en-US"/>
-        </w:rPr>
-        <w:t>ered healthy those who were not affected by kwashiorkor in each pair of patients. David et al., study (</w:t>
-      </w:r>
-      <w:r>
-        <w:rPr>
-          <w:i/>
-          <w:lang w:val="en-US"/>
-        </w:rPr>
-        <w:t>50</w:t>
-      </w:r>
-      <w:r>
-        <w:rPr>
-          <w:lang w:val="en-US"/>
-        </w:rPr>
-        <w:t xml:space="preserve">) was selected for its differential diets. We considered as the healthy part the first time samples of each individual before the diet, and the rest of time points as </w:t>
-      </w:r>
-      <w:r>
-        <w:rPr>
-          <w:lang w:val="en-US"/>
-        </w:rPr>
-        <w:t>pertur</w:t>
-      </w:r>
-      <w:r>
-        <w:rPr>
-          <w:lang w:val="en-US"/>
-        </w:rPr>
-        <w:t>bations. Dethlefsen and Relman work (</w:t>
-      </w:r>
-      <w:r>
-        <w:rPr>
-          <w:i/>
-          <w:lang w:val="en-US"/>
-        </w:rPr>
-        <w:t>47</w:t>
-      </w:r>
-      <w:r>
-        <w:rPr>
-          <w:lang w:val="en-US"/>
-        </w:rPr>
-        <w:t>) was selected due to the interesting treatment of two antibiotic intakes of the same antibiotic by three different subjects. We considered as the healthy part only those times before any antibiotic treatment, and as perturbations the time of antibiotic intakes and the period after that. And finally, we also considered a study made in our group carried by Durban et al., (</w:t>
-      </w:r>
-      <w:r>
-        <w:rPr>
-          <w:i/>
-          <w:lang w:val="en-US"/>
-        </w:rPr>
-        <w:t>12</w:t>
-      </w:r>
-      <w:r>
-        <w:rPr>
-          <w:lang w:val="en-US"/>
-        </w:rPr>
-        <w:t>) in which we considered as healthy subjects those who didn’t suffer from irritable bowel disease, and as perturbation the patients who had this disease.</w:t>
+        <w:t>), where both SMS and 16S rRNA data were used. In the latter case we selected to work with SMS data to show that our method is valid regardless of the source of taxonomic information. Each one of the datasets was treated as follows:</w:t>
       </w:r>
     </w:p>
     <w:p>
@@ -9043,27 +9107,16 @@
         <w:pStyle w:val="ASM"/>
         <w:jc w:val="left"/>
         <w:rPr>
-          <w:lang w:val="en-US"/>
-        </w:rPr>
-      </w:pPr>
-      <w:r>
-        <w:rPr>
-          <w:lang w:val="en-US"/>
-        </w:rPr>
-        <w:t>Metadata of each study is provided in Supplementary Tables S1 to S4. All used 16S rRNA gene sequencing except for the study of the discordant kwashiorkor twins (</w:t>
-      </w:r>
-      <w:r>
-        <w:rPr>
-          <w:i/>
-          <w:lang w:val="en-US"/>
-        </w:rPr>
-        <w:t>49</w:t>
-      </w:r>
-      <w:r>
-        <w:rPr>
-          <w:lang w:val="en-US"/>
-        </w:rPr>
-        <w:t>), where both SMS and 16S rRNA data were used. In the latter case we selected to work with SMS data to show that our method is valid regardless of the source of taxonomic information. Each one of the datasets was treated as follows:</w:t>
+          <w:b/>
+          <w:lang w:val="en-US"/>
+        </w:rPr>
+      </w:pPr>
+      <w:r>
+        <w:rPr>
+          <w:b/>
+          <w:lang w:val="en-US"/>
+        </w:rPr>
+        <w:t>16rRNA sequences processing</w:t>
       </w:r>
     </w:p>
     <w:p>
@@ -9071,16 +9124,20 @@
         <w:pStyle w:val="ASM"/>
         <w:jc w:val="left"/>
         <w:rPr>
-          <w:b/>
-          <w:lang w:val="en-US"/>
-        </w:rPr>
-      </w:pPr>
-      <w:r>
-        <w:rPr>
-          <w:b/>
-          <w:lang w:val="en-US"/>
-        </w:rPr>
-        <w:t>16rRNA sequences processing</w:t>
+          <w:lang w:val="en-US"/>
+        </w:rPr>
+      </w:pPr>
+      <w:r>
+        <w:rPr>
+          <w:lang w:val="en-US"/>
+        </w:rPr>
+        <w:t>Reads from the selected studies were first quality filtered using the FastX toolkit (66), allowing only those reads which had more than 25 of quality along the 75% of the complete sequence. 16S rRNA reads were then clustered at 97% nucleotide sequence identity (97% ID) into operational taxonomic units (OTUs) using QIIME package software (64) (version 1.8) We followed open reference OTU picking workflow in all cases. The clustering method used was uclust, and the OTUs were matched against Silva database (67) (version 111, July 2012) and were assigned to taxonomy with an uclust-based consensus taxonomy assigner. The parameters used in this step were: similarity 0.97, prefilter percent id 0.6, m</w:t>
+      </w:r>
+      <w:r>
+        <w:rPr>
+          <w:lang w:val="en-US"/>
+        </w:rPr>
+        <w:t>ax accepts 20, max rejects 500.</w:t>
       </w:r>
     </w:p>
     <w:p>
@@ -9088,27 +9145,104 @@
         <w:pStyle w:val="ASM"/>
         <w:jc w:val="left"/>
         <w:rPr>
-          <w:lang w:val="en-US"/>
-        </w:rPr>
-      </w:pPr>
-      <w:r>
-        <w:rPr>
-          <w:lang w:val="en-US"/>
-        </w:rPr>
-        <w:t xml:space="preserve">Reads from the selected studies were first quality filtered using the FastX toolkit (66), allowing only those reads which had more than 25 of quality along the 75% of the complete sequence. 16S rRNA reads were then clustered at 97% nucleotide sequence identity (97% ID) into operational taxonomic units (OTUs) using QIIME package software (64) (version 1.8) We followed open reference OTU picking workflow in all cases. The clustering method used was uclust, and the OTUs were matched against Silva database (67) (version 111, July 2012) and were assigned to taxonomy with an uclust-based consensus taxonomy assigner. The </w:t>
+          <w:b/>
+          <w:lang w:val="en-US"/>
+        </w:rPr>
+      </w:pPr>
+      <w:r>
+        <w:rPr>
+          <w:b/>
+          <w:lang w:val="en-US"/>
+        </w:rPr>
+        <w:t>Metagenomic sequences processing</w:t>
+      </w:r>
+    </w:p>
+    <w:p>
+      <w:pPr>
+        <w:pStyle w:val="ASM"/>
+        <w:jc w:val="left"/>
+        <w:rPr>
+          <w:lang w:val="en-US"/>
+        </w:rPr>
+      </w:pPr>
+      <w:r>
+        <w:rPr>
+          <w:lang w:val="en-US"/>
+        </w:rPr>
+        <w:t xml:space="preserve">Shotgun metagenomic </w:t>
+      </w:r>
+      <w:r>
+        <w:rPr>
+          <w:lang w:val="en-US"/>
+        </w:rPr>
+        <w:t>sequences were analyz</w:t>
+      </w:r>
+      <w:r>
+        <w:rPr>
+          <w:lang w:val="en-US"/>
+        </w:rPr>
+        <w:t>ed with LMAT (Livermore Metage</w:t>
+      </w:r>
+      <w:r>
+        <w:rPr>
+          <w:lang w:val="en-US"/>
+        </w:rPr>
+        <w:t>nomics Analysis Toolkit) software package (65) (version 1.2.4, with Feb’15 re</w:t>
+      </w:r>
+      <w:r>
+        <w:rPr>
+          <w:lang w:val="en-US"/>
+        </w:rPr>
+        <w:t xml:space="preserve">lease of data base LMAT-Grand). </w:t>
+      </w:r>
+      <w:r>
+        <w:rPr>
+          <w:lang w:val="en-US"/>
+        </w:rPr>
+        <w:t>LMAT was run using a Bull shared-memory node belonging to the team’s HPC (high performance computing) cluster. It is equipped with 32 cores (64 threads available using Intel Hyper-threading technology) as it has two Hasw</w:t>
+      </w:r>
+      <w:r>
+        <w:rPr>
+          <w:lang w:val="en-US"/>
+        </w:rPr>
+        <w:t>ell-based Xeons (22 nm technol</w:t>
+      </w:r>
+      <w:r>
+        <w:rPr>
+          <w:lang w:val="en-US"/>
+        </w:rPr>
+        <w:t>ogy), the E5-2698v3@2.3 GHz, sharing half a tebibyte of DRAM memory. This node is also provided with a PCIe SSD card as NVRAM, the Micron P420m HHHL, with 1.4 TB, and 750000 reading IOPS, 4 K</w:t>
+      </w:r>
+      <w:r>
+        <w:rPr>
+          <w:lang w:val="en-US"/>
+        </w:rPr>
+        <w:t>B, achieving 3.3 GB/s. The com</w:t>
+      </w:r>
+      <w:r>
+        <w:rPr>
+          <w:lang w:val="en-US"/>
+        </w:rPr>
+        <w:t xml:space="preserve">puting node was supplied with a RAID-0 (striping) scratch disk area. We used the “Grand” database (68), release Feb’15, provided by the LMAT team, where “Grand” refers to a huge database that contains k-mers from all viral, prokaryote, fungal and protist genomes present in the NCBI database, plus Human reference genome (hg19), plus GenBank Human, plus the 1000 Human Genomes Project (HGP) (this represent about 31.75 </w:t>
       </w:r>
       <w:r>
         <w:rPr>
           <w:lang w:val="en-US"/>
         </w:rPr>
         <w:lastRenderedPageBreak/>
-        <w:t>parameters used in this step were: similarity 0.97, prefilter percent id 0.6, m</w:t>
-      </w:r>
-      <w:r>
-        <w:rPr>
-          <w:lang w:val="en-US"/>
-        </w:rPr>
-        <w:t>ax accepts 20, max rejects 500.</w:t>
+        <w:t>b</w:t>
+      </w:r>
+      <w:r>
+        <w:rPr>
+          <w:lang w:val="en-US"/>
+        </w:rPr>
+        <w:t>illion k-mers occu</w:t>
+      </w:r>
+      <w:r>
+        <w:rPr>
+          <w:lang w:val="en-US"/>
+        </w:rPr>
+        <w:t>pying 457.62 GB) (68). Previously to any calculation, the full database was loaded in the NVRAM. With this configuration the observed LMAT sustained sequence classification rate was 20 kpb/s/core. Finally, it is worth mentioning that a complete set of Python scripts have been developed as back-end and front-end of the LMAT pipeline in order to manage the added complexity of time series analysis.</w:t>
       </w:r>
     </w:p>
     <w:p>
@@ -9125,7 +9259,7 @@
           <w:b/>
           <w:lang w:val="en-US"/>
         </w:rPr>
-        <w:t>Metagenomic sequences processing</w:t>
+        <w:t>Taxa level robustness</w:t>
       </w:r>
     </w:p>
     <w:p>
@@ -9140,112 +9274,7 @@
         <w:rPr>
           <w:lang w:val="en-US"/>
         </w:rPr>
-        <w:t xml:space="preserve">Shotgun metagenomic </w:t>
-      </w:r>
-      <w:r>
-        <w:rPr>
-          <w:lang w:val="en-US"/>
-        </w:rPr>
-        <w:t>sequences were analyz</w:t>
-      </w:r>
-      <w:r>
-        <w:rPr>
-          <w:lang w:val="en-US"/>
-        </w:rPr>
-        <w:t>ed with LMAT (Livermore Metage</w:t>
-      </w:r>
-      <w:r>
-        <w:rPr>
-          <w:lang w:val="en-US"/>
-        </w:rPr>
-        <w:t>nomics Analysis Toolkit) software package (65) (version 1.2.4, with Feb’15 re</w:t>
-      </w:r>
-      <w:r>
-        <w:rPr>
-          <w:lang w:val="en-US"/>
-        </w:rPr>
-        <w:t xml:space="preserve">lease of data base LMAT-Grand). </w:t>
-      </w:r>
-      <w:r>
-        <w:rPr>
-          <w:lang w:val="en-US"/>
-        </w:rPr>
-        <w:t>LMAT was run using a Bull shared-memory node belonging to the team’s HPC (high performance computing) cluster. It is equipped with 32 cores (64 threads available using Intel Hyper-threading technology) as it has two Hasw</w:t>
-      </w:r>
-      <w:r>
-        <w:rPr>
-          <w:lang w:val="en-US"/>
-        </w:rPr>
-        <w:t>ell-based Xeons (22 nm technol</w:t>
-      </w:r>
-      <w:r>
-        <w:rPr>
-          <w:lang w:val="en-US"/>
-        </w:rPr>
-        <w:t>ogy), the E5-2698v3@2.3 GHz, sharing half a tebibyte of DRAM memory. This node is also provided with a PCIe SSD card as NVRAM, the Micron P420m HHHL, with 1.4 TB, and 750000 reading IOPS, 4 K</w:t>
-      </w:r>
-      <w:r>
-        <w:rPr>
-          <w:lang w:val="en-US"/>
-        </w:rPr>
-        <w:t>B, achieving 3.3 GB/s. The com</w:t>
-      </w:r>
-      <w:r>
-        <w:rPr>
-          <w:lang w:val="en-US"/>
-        </w:rPr>
-        <w:t>puting node was supplied with a RAID-0 (striping) scratch disk area. We used the “Grand” database (68), release Feb’15, provided by the LMAT team, where “Grand” refers to a huge database that contains k-mers from all viral, prokaryote, fungal and protist genomes present in the NCBI database, plus Human reference genome (hg19), plus GenBank Human, plus the 1000 Human Genomes Project (HGP) (this represent about 31.75 b</w:t>
-      </w:r>
-      <w:r>
-        <w:rPr>
-          <w:lang w:val="en-US"/>
-        </w:rPr>
-        <w:t>illion k-mers occu</w:t>
-      </w:r>
-      <w:r>
-        <w:rPr>
-          <w:lang w:val="en-US"/>
-        </w:rPr>
-        <w:t>pying 457.62 GB) (68). Previously to any calculation, the full database was loaded in the NVRAM. With this configuration the observed LMAT sustained sequence classification rate was 20 kpb/s/core. Finally, it is worth mentioning that a complete set of Python scripts have been developed as back-end and front-end of the LMAT pipeline in order to manage the added complexity of time series analysis.</w:t>
-      </w:r>
-    </w:p>
-    <w:p>
-      <w:pPr>
-        <w:pStyle w:val="ASM"/>
-        <w:jc w:val="left"/>
-        <w:rPr>
-          <w:b/>
-          <w:lang w:val="en-US"/>
-        </w:rPr>
-      </w:pPr>
-      <w:r>
-        <w:rPr>
-          <w:b/>
-          <w:lang w:val="en-US"/>
-        </w:rPr>
-        <w:t>Taxa level robustness</w:t>
-      </w:r>
-    </w:p>
-    <w:p>
-      <w:pPr>
-        <w:pStyle w:val="ASM"/>
-        <w:jc w:val="left"/>
-        <w:rPr>
-          <w:lang w:val="en-US"/>
-        </w:rPr>
-      </w:pPr>
-      <w:r>
-        <w:rPr>
-          <w:lang w:val="en-US"/>
-        </w:rPr>
-        <w:t xml:space="preserve">We selected genus as taxonomic level for the subsequent steps of our work. In order to ensure that, between adjacent taxonomic levels, there were not crucial differences which could still be of relevance after standardization (see last subsection of Material and Methods), we tested two different data sets. In the former, the antibiotics study (47) with 16S data, we tested the differences between genus and family levels. The latter dataset tested was the kwashiorkor discordant twins study (49) for both genus and species taxonomic levels. The Figures 8 </w:t>
-      </w:r>
-      <w:r>
-        <w:rPr>
-          <w:lang w:val="en-US"/>
-        </w:rPr>
-        <w:lastRenderedPageBreak/>
-        <w:t>(overview) and 9 (detail) plot the comparison between studies (and so, 16S and SMS) and between adjacent taxonomic levels.</w:t>
+        <w:t>We selected genus as taxonomic level for the subsequent steps of our work. In order to ensure that, between adjacent taxonomic levels, there were not crucial differences which could still be of relevance after standardization (see last subsection of Material and Methods), we tested two different data sets. In the former, the antibiotics study (47) with 16S data, we tested the differences between genus and family levels. The latter dataset tested was the kwashiorkor discordant twins study (49) for both genus and species taxonomic levels. The Figures 8 (overview) and 9 (detail) plot the comparison between studies (and so, 16S and SMS) and between adjacent taxonomic levels.</w:t>
       </w:r>
     </w:p>
     <w:p>
@@ -9339,7 +9368,14 @@
         <w:rPr>
           <w:lang w:val="en-US"/>
         </w:rPr>
-        <w:t xml:space="preserve">population) can be modeled by resampling the sample data and performing inference on (resample </w:t>
+        <w:t xml:space="preserve">population) can be modeled by resampling the sample data and performing inference on </w:t>
+      </w:r>
+      <w:r>
+        <w:rPr>
+          <w:lang w:val="en-US"/>
+        </w:rPr>
+        <w:lastRenderedPageBreak/>
+        <w:t xml:space="preserve">(resample </w:t>
       </w:r>
       <w:r>
         <w:rPr>
@@ -9746,7 +9782,6 @@
           <w:sz w:val="28"/>
           <w:lang w:val="en-US"/>
         </w:rPr>
-        <w:lastRenderedPageBreak/>
         <w:t>Rank Stability Index</w:t>
       </w:r>
     </w:p>
@@ -10066,6 +10101,7 @@
         <w:rPr>
           <w:lang w:val="en-US"/>
         </w:rPr>
+        <w:lastRenderedPageBreak/>
         <w:t>Authors declare that there are no competing financial interests in relation to the work de- scribed here. We thereby express our acknowledgement to Bull</w:t>
       </w:r>
       <w:r>
@@ -10269,7 +10305,6 @@
           <w:sz w:val="28"/>
           <w:lang w:val="en-US"/>
         </w:rPr>
-        <w:lastRenderedPageBreak/>
         <w:t>References</w:t>
       </w:r>
     </w:p>
@@ -10478,6 +10513,7 @@
           <w:bCs/>
           <w:lang w:val="en-US"/>
         </w:rPr>
+        <w:lastRenderedPageBreak/>
         <w:t xml:space="preserve">Spencer MD, Hamp TJ, Reid RW, Fischer LM, Zeisel SH, Fodor AA. </w:t>
       </w:r>
       <w:r>
@@ -10692,14 +10728,7 @@
         <w:rPr>
           <w:lang w:val="en-US"/>
         </w:rPr>
-        <w:t xml:space="preserve">2009. Regulation of </w:t>
-      </w:r>
-      <w:r>
-        <w:rPr>
-          <w:lang w:val="en-US"/>
-        </w:rPr>
-        <w:lastRenderedPageBreak/>
-        <w:t>in</w:t>
+        <w:t>2009. Regulation of in</w:t>
       </w:r>
       <w:r>
         <w:rPr>
@@ -10834,6 +10863,7 @@
           <w:bCs/>
           <w:lang w:val="es-ES"/>
         </w:rPr>
+        <w:lastRenderedPageBreak/>
         <w:t xml:space="preserve">Durbán A, Abellán JJ, Jiménez-Hernández N, Artacho A, Garrigues V, Ortiz V, Ponce J, Latorre A, Moya A. </w:t>
       </w:r>
       <w:r>
@@ -10988,7 +11018,6 @@
           <w:bCs/>
           <w:lang w:val="en-US"/>
         </w:rPr>
-        <w:lastRenderedPageBreak/>
         <w:t xml:space="preserve">Turnbaugh PJ, Hamady M, Yatsunenko T, Cantarel BL, Duncan A, Ley RE, Sogin ML, Jones WJ, Roe BA, Affourtit JP, Egholm M, Henrissat B, Heath AC, Knight R, Gordon JI. </w:t>
       </w:r>
       <w:r>
@@ -11185,6 +11214,7 @@
           <w:bCs/>
           <w:lang w:val="en-US"/>
         </w:rPr>
+        <w:lastRenderedPageBreak/>
         <w:t>Xu R, Wang Q</w:t>
       </w:r>
       <w:r>
@@ -11384,16 +11414,7 @@
           <w:bCs/>
           <w:lang w:val="en-US"/>
         </w:rPr>
-        <w:t xml:space="preserve">Zhernakova A, Kurilshikov A, Bonder MJ, Tigchelaar EF, Schirmer M, Vatanen T, Mujagic Z, Vila AV, Falony G, Vieira-Silva S, Wang J, Imhann F, Brandsma E, </w:t>
-      </w:r>
-      <w:r>
-        <w:rPr>
-          <w:b/>
-          <w:bCs/>
-          <w:lang w:val="en-US"/>
-        </w:rPr>
-        <w:lastRenderedPageBreak/>
-        <w:t xml:space="preserve">Jankipersadsing SA, Joossens M, Cenit MC, Deelen P, Swertz MA, Weersma RK, Feskens EJM, Netea MG, Gevers D, Jonkers D, </w:t>
+        <w:t xml:space="preserve">Zhernakova A, Kurilshikov A, Bonder MJ, Tigchelaar EF, Schirmer M, Vatanen T, Mujagic Z, Vila AV, Falony G, Vieira-Silva S, Wang J, Imhann F, Brandsma E, Jankipersadsing SA, Joossens M, Cenit MC, Deelen P, Swertz MA, Weersma RK, Feskens EJM, Netea MG, Gevers D, Jonkers D, </w:t>
       </w:r>
       <w:r>
         <w:rPr>
@@ -11560,7 +11581,14 @@
         <w:rPr>
           <w:lang w:val="en-US"/>
         </w:rPr>
-        <w:t xml:space="preserve">nomic and Metabolomic Profiles Elucidates Mechanistic Links between Ecological and Metabolic Variation. mSystems </w:t>
+        <w:t xml:space="preserve">nomic and </w:t>
+      </w:r>
+      <w:r>
+        <w:rPr>
+          <w:lang w:val="en-US"/>
+        </w:rPr>
+        <w:lastRenderedPageBreak/>
+        <w:t xml:space="preserve">Metabolomic Profiles Elucidates Mechanistic Links between Ecological and Metabolic Variation. mSystems </w:t>
       </w:r>
       <w:r>
         <w:rPr>
@@ -11889,7 +11917,6 @@
           <w:bCs/>
           <w:lang w:val="en-US"/>
         </w:rPr>
-        <w:lastRenderedPageBreak/>
         <w:t>Cohen JE, Xu M, Schuster WSF</w:t>
       </w:r>
       <w:r>
@@ -12117,6 +12144,7 @@
           <w:bCs/>
           <w:lang w:val="en-US"/>
         </w:rPr>
+        <w:lastRenderedPageBreak/>
         <w:t xml:space="preserve">Zhang Z, Geng J, Tang X, Fan H, Xu J, Wen X, Ma ZS, Shi P. </w:t>
       </w:r>
       <w:r>
@@ -12371,7 +12399,6 @@
           <w:b/>
           <w:lang w:val="en-US"/>
         </w:rPr>
-        <w:lastRenderedPageBreak/>
         <w:t xml:space="preserve">Gajer P, Brotman RM, Bai G, Sakamoto J, Schütte UME, Zhong X, Koenig SSK, Fu L, Ma ZS, Zhou X, Abdo Z, Forney LJ, Ravel J. </w:t>
       </w:r>
       <w:r>
@@ -12546,6 +12573,7 @@
           <w:bCs/>
           <w:lang w:val="en-US"/>
         </w:rPr>
+        <w:lastRenderedPageBreak/>
         <w:t xml:space="preserve">Dethlefsen L, Relman DA. </w:t>
       </w:r>
       <w:r>
@@ -12771,7 +12799,6 @@
           <w:bCs/>
           <w:lang w:val="en-US"/>
         </w:rPr>
-        <w:lastRenderedPageBreak/>
         <w:t xml:space="preserve">Fronczak A, Fronczak P. </w:t>
       </w:r>
       <w:r>
@@ -13009,6 +13036,7 @@
           <w:b/>
           <w:lang w:val="en-US"/>
         </w:rPr>
+        <w:lastRenderedPageBreak/>
         <w:t xml:space="preserve">Stein RR, Bucci V, Toussaint NC, Buffie CG, Rätsch G, Pamer EG, Sander C, Xavier JB. </w:t>
       </w:r>
       <w:r>
@@ -13267,7 +13295,6 @@
           <w:b/>
           <w:lang w:val="en-US"/>
         </w:rPr>
-        <w:lastRenderedPageBreak/>
         <w:t xml:space="preserve">Einstein A. </w:t>
       </w:r>
       <w:r>
@@ -13414,6 +13441,7 @@
           <w:b/>
           <w:lang w:val="en-US"/>
         </w:rPr>
+        <w:lastRenderedPageBreak/>
         <w:t xml:space="preserve">Gordon, A, Hannon, GJ. </w:t>
       </w:r>
       <w:r>
@@ -13714,14 +13742,214 @@
           <w:bCs/>
           <w:lang w:val="en-US"/>
         </w:rPr>
+        <w:t xml:space="preserve">Figure 1. </w:t>
+      </w:r>
+      <w:r>
+        <w:rPr>
+          <w:lang w:val="en-US"/>
+        </w:rPr>
+        <w:t>X-weighted power-law fits of the standard deviations (std) versus the mean values for each bacterial genus monitored in time. We show the fit for samples from a healthy subject (top) and from a subject diagnosed with irritable bowel syndrome (bottom), studied in our lab (</w:t>
+      </w:r>
+      <w:r>
+        <w:rPr>
+          <w:i/>
+          <w:lang w:val="en-US"/>
+        </w:rPr>
+        <w:t>12</w:t>
+      </w:r>
+      <w:r>
+        <w:rPr>
+          <w:lang w:val="en-US"/>
+        </w:rPr>
+        <w:t xml:space="preserve">). Taylor’s power law seems to be ubiquitous, spanning to six orders of magnitude. </w:t>
+      </w:r>
+    </w:p>
+    <w:p>
+      <w:pPr>
+        <w:pStyle w:val="ASM"/>
+        <w:jc w:val="left"/>
+        <w:rPr>
+          <w:lang w:val="en-US"/>
+        </w:rPr>
+      </w:pPr>
+    </w:p>
+    <w:p>
+      <w:pPr>
+        <w:pStyle w:val="ASM"/>
+        <w:jc w:val="left"/>
+        <w:rPr>
+          <w:lang w:val="en-US"/>
+        </w:rPr>
+      </w:pPr>
+      <w:r>
+        <w:rPr>
+          <w:b/>
+          <w:bCs/>
+          <w:lang w:val="en-US"/>
+        </w:rPr>
+        <w:t xml:space="preserve">Figure 2. </w:t>
+      </w:r>
+      <w:r>
+        <w:rPr>
+          <w:lang w:val="en-US"/>
+        </w:rPr>
+        <w:t>Taylor’s law parameter space. We have compiled here all the data studied in this work. The coloured circle corresponds to 68% confidence level (CL) region of healthy individuals in the Taylor parameter space, while dashed line delimits the 98% CL region. Points with errors place each individual gut microbiome</w:t>
+      </w:r>
+      <w:r>
+        <w:rPr>
+          <w:lang w:val="en-US"/>
+        </w:rPr>
+        <w:t xml:space="preserve"> </w:t>
+      </w:r>
+      <w:r>
+        <w:rPr>
+          <w:highlight w:val="green"/>
+          <w:lang w:val="en-US"/>
+        </w:rPr>
+        <w:t>whose microbiota was compromised,</w:t>
+      </w:r>
+      <w:r>
+        <w:rPr>
+          <w:lang w:val="en-US"/>
+        </w:rPr>
+        <w:t xml:space="preserve"> in the Taylor space. Note that the parameters have been standardized (standard deviation units) to the healthy group in each study for demonstrative and comparative purposes.</w:t>
+      </w:r>
+    </w:p>
+    <w:p>
+      <w:pPr>
+        <w:pStyle w:val="ASM"/>
+        <w:jc w:val="left"/>
+        <w:rPr>
+          <w:lang w:val="en-US"/>
+        </w:rPr>
+      </w:pPr>
+    </w:p>
+    <w:p>
+      <w:pPr>
+        <w:pStyle w:val="ASM"/>
+        <w:jc w:val="left"/>
+        <w:rPr>
+          <w:lang w:val="en-US"/>
+        </w:rPr>
+      </w:pPr>
+      <w:r>
+        <w:rPr>
+          <w:b/>
+          <w:bCs/>
+          <w:lang w:val="en-US"/>
+        </w:rPr>
+        <w:t xml:space="preserve">Figure 3. </w:t>
+      </w:r>
+      <w:r>
+        <w:rPr>
+          <w:lang w:val="en-US"/>
+        </w:rPr>
+        <w:t xml:space="preserve">Microbiota states can be placed in the phase space </w:t>
+      </w:r>
+      <w:r>
+        <w:rPr>
+          <w:i/>
+          <w:lang w:val="en-US"/>
+        </w:rPr>
+        <w:t xml:space="preserve">F </w:t>
+      </w:r>
+      <w:r>
+        <w:rPr>
+          <w:lang w:val="en-US"/>
+        </w:rPr>
+        <w:t>–</w:t>
+      </w:r>
+      <w:r>
+        <w:rPr>
+          <w:i/>
+          <w:lang w:val="en-US"/>
+        </w:rPr>
+        <w:t>V</w:t>
+      </w:r>
+      <w:r>
+        <w:rPr>
+          <w:lang w:val="en-US"/>
+        </w:rPr>
+        <w:t xml:space="preserve">. The light blue shaded region corresponds to the stable phase, while the grey shaded region is the unstable phase (the phase transition line is calculated for </w:t>
+      </w:r>
+      <w:r>
+        <w:rPr>
+          <w:i/>
+          <w:lang w:val="en-US"/>
+        </w:rPr>
+        <w:sym w:font="Symbol" w:char="F061"/>
+      </w:r>
+      <w:r>
+        <w:rPr>
+          <w:i/>
+          <w:lang w:val="en-US"/>
+        </w:rPr>
+        <w:t xml:space="preserve"> = </w:t>
+      </w:r>
+      <w:r>
+        <w:rPr>
+          <w:i/>
+          <w:lang w:val="en-US"/>
+        </w:rPr>
+        <w:sym w:font="Symbol" w:char="F062"/>
+      </w:r>
+      <w:r>
+        <w:rPr>
+          <w:i/>
+          <w:lang w:val="en-US"/>
+        </w:rPr>
+        <w:t xml:space="preserve"> </w:t>
+      </w:r>
+      <w:r>
+        <w:rPr>
+          <w:i/>
+          <w:lang w:val="en-US"/>
+        </w:rPr>
+        <w:t xml:space="preserve">= </w:t>
+      </w:r>
+      <w:r>
+        <w:rPr>
+          <w:lang w:val="en-US"/>
+        </w:rPr>
+        <w:t xml:space="preserve">0.75). We place healthy individuals (green) and </w:t>
+      </w:r>
+      <w:r>
+        <w:rPr>
+          <w:lang w:val="en-US"/>
+        </w:rPr>
         <w:lastRenderedPageBreak/>
-        <w:t xml:space="preserve">Figure 1. </w:t>
-      </w:r>
-      <w:r>
-        <w:rPr>
-          <w:lang w:val="en-US"/>
-        </w:rPr>
-        <w:t>X-weighted power-law fits of the standard deviations (std) versus the mean values for each bacterial genus monitored in time. We show the fit for samples from a healthy subject (top) and from a subject diagnosed with irritable bowel syndrome (bottom), studied in our lab (</w:t>
+        <w:t>individuals whose gut microbiota is threatened (antibiotics, IBS) in the phase space fitness–variability. Gut microbiota of healthy individuals over a long term span show a quasi–periodical variability (central period is ten days). We show that taking antibiotics (AB1 and AB2 correspond to first and second treatment respectively) induces a phase transition in the gut microbiota, which impacts its future changes. We also show an IBS–diagnosed patient transiting from the unstable to the stable phase.</w:t>
+      </w:r>
+    </w:p>
+    <w:p>
+      <w:pPr>
+        <w:pStyle w:val="ASM"/>
+        <w:jc w:val="left"/>
+        <w:rPr>
+          <w:lang w:val="en-US"/>
+        </w:rPr>
+      </w:pPr>
+    </w:p>
+    <w:p>
+      <w:pPr>
+        <w:pStyle w:val="ASM"/>
+        <w:jc w:val="left"/>
+        <w:rPr>
+          <w:lang w:val="en-US"/>
+        </w:rPr>
+      </w:pPr>
+      <w:r>
+        <w:rPr>
+          <w:b/>
+          <w:lang w:val="en-US"/>
+        </w:rPr>
+        <w:t xml:space="preserve">Figure 4. </w:t>
+      </w:r>
+      <w:r>
+        <w:rPr>
+          <w:lang w:val="en-US"/>
+        </w:rPr>
+        <w:t>Rank variation throughout time for the most dominant elements (taxa) and their calculated Rank Stability Index (as shown in Material and Methods) for samples from a healthy subject studied in our lab (</w:t>
       </w:r>
       <w:r>
         <w:rPr>
@@ -13734,7 +13962,7 @@
         <w:rPr>
           <w:lang w:val="en-US"/>
         </w:rPr>
-        <w:t xml:space="preserve">). Taylor’s power law seems to be ubiquitous, spanning to six orders of magnitude. </w:t>
+        <w:t>).</w:t>
       </w:r>
     </w:p>
     <w:p>
@@ -13757,35 +13985,89 @@
       <w:r>
         <w:rPr>
           <w:b/>
+          <w:lang w:val="en-US"/>
+        </w:rPr>
+        <w:t xml:space="preserve">Figure 5. </w:t>
+      </w:r>
+      <w:r>
+        <w:rPr>
+          <w:lang w:val="en-US"/>
+        </w:rPr>
+        <w:t>Rank variation throughout time for the most dominant elements (taxa) and their calculated Rank Stability Index for samples from a subject diagnosed with irritable bowel syndrome studied in our lab (</w:t>
+      </w:r>
+      <w:r>
+        <w:rPr>
+          <w:i/>
+          <w:lang w:val="en-US"/>
+        </w:rPr>
+        <w:t>12</w:t>
+      </w:r>
+      <w:r>
+        <w:rPr>
+          <w:lang w:val="en-US"/>
+        </w:rPr>
+        <w:t>).</w:t>
+      </w:r>
+    </w:p>
+    <w:p>
+      <w:pPr>
+        <w:pStyle w:val="ASM"/>
+        <w:jc w:val="left"/>
+        <w:rPr>
+          <w:lang w:val="en-US"/>
+        </w:rPr>
+      </w:pPr>
+    </w:p>
+    <w:p>
+      <w:pPr>
+        <w:pStyle w:val="ASM"/>
+        <w:jc w:val="left"/>
+        <w:rPr>
+          <w:lang w:val="en-US"/>
+        </w:rPr>
+      </w:pPr>
+    </w:p>
+    <w:p>
+      <w:pPr>
+        <w:pStyle w:val="ASM"/>
+        <w:jc w:val="left"/>
+        <w:rPr>
+          <w:lang w:val="en-US"/>
+        </w:rPr>
+      </w:pPr>
+      <w:r>
+        <w:rPr>
+          <w:b/>
           <w:bCs/>
           <w:lang w:val="en-US"/>
         </w:rPr>
-        <w:t xml:space="preserve">Figure 2. </w:t>
-      </w:r>
-      <w:r>
-        <w:rPr>
-          <w:lang w:val="en-US"/>
-        </w:rPr>
-        <w:t>Taylor’s law parameter space. We have compiled here all the data studied in this work. The coloured circle corresponds to 68% confidence level (CL) region of healthy individuals in the Taylor parameter space, while dashed line delimits the 98% CL region. Points with errors place each individual gut microbiome</w:t>
-      </w:r>
-      <w:r>
-        <w:rPr>
-          <w:lang w:val="en-US"/>
-        </w:rPr>
-        <w:t xml:space="preserve"> </w:t>
-      </w:r>
-      <w:r>
-        <w:rPr>
-          <w:highlight w:val="green"/>
-          <w:lang w:val="en-US"/>
-        </w:rPr>
-        <w:t>whose microbiota was compromised,</w:t>
-      </w:r>
-      <w:r>
-        <w:rPr>
-          <w:lang w:val="en-US"/>
-        </w:rPr>
-        <w:t xml:space="preserve"> in the Taylor space. Note that the parameters have been standardized (standard deviation units) to the healthy group in each study for demonstrative and comparative purposes.</w:t>
+        <w:t xml:space="preserve">Figure 6. </w:t>
+      </w:r>
+      <w:r>
+        <w:rPr>
+          <w:i/>
+          <w:lang w:val="en-US"/>
+        </w:rPr>
+        <w:t xml:space="preserve">V </w:t>
+      </w:r>
+      <w:r>
+        <w:rPr>
+          <w:lang w:val="en-US"/>
+        </w:rPr>
+        <w:t>as a function of time for the two individuals in the Caporaso’s study (</w:t>
+      </w:r>
+      <w:r>
+        <w:rPr>
+          <w:i/>
+          <w:lang w:val="en-US"/>
+        </w:rPr>
+        <w:t>46</w:t>
+      </w:r>
+      <w:r>
+        <w:rPr>
+          <w:lang w:val="en-US"/>
+        </w:rPr>
+        <w:t xml:space="preserve">): samples of gut microbiome of a male (upper plot) and a female (lower plot). </w:t>
       </w:r>
     </w:p>
     <w:p>
@@ -13808,83 +14090,48 @@
       <w:r>
         <w:rPr>
           <w:b/>
-          <w:bCs/>
-          <w:lang w:val="en-US"/>
-        </w:rPr>
-        <w:t xml:space="preserve">Figure 3. </w:t>
-      </w:r>
-      <w:r>
-        <w:rPr>
-          <w:lang w:val="en-US"/>
-        </w:rPr>
-        <w:t xml:space="preserve">Microbiota states can be placed in the phase space </w:t>
-      </w:r>
-      <w:r>
-        <w:rPr>
-          <w:i/>
-          <w:lang w:val="en-US"/>
-        </w:rPr>
-        <w:t xml:space="preserve">F </w:t>
-      </w:r>
-      <w:r>
-        <w:rPr>
-          <w:lang w:val="en-US"/>
-        </w:rPr>
-        <w:t>–</w:t>
-      </w:r>
-      <w:r>
-        <w:rPr>
-          <w:i/>
-          <w:lang w:val="en-US"/>
-        </w:rPr>
-        <w:t>V</w:t>
-      </w:r>
-      <w:r>
-        <w:rPr>
-          <w:lang w:val="en-US"/>
-        </w:rPr>
-        <w:t xml:space="preserve">. The light blue shaded region corresponds to the stable phase, while the grey shaded region is the unstable phase (the phase transition line is calculated for </w:t>
-      </w:r>
-      <w:r>
-        <w:rPr>
-          <w:i/>
-          <w:lang w:val="en-US"/>
-        </w:rPr>
-        <w:sym w:font="Symbol" w:char="F061"/>
-      </w:r>
-      <w:r>
-        <w:rPr>
-          <w:i/>
-          <w:lang w:val="en-US"/>
-        </w:rPr>
-        <w:t xml:space="preserve"> = </w:t>
-      </w:r>
-      <w:r>
-        <w:rPr>
-          <w:i/>
-          <w:lang w:val="en-US"/>
-        </w:rPr>
-        <w:sym w:font="Symbol" w:char="F062"/>
-      </w:r>
-      <w:r>
-        <w:rPr>
-          <w:i/>
-          <w:lang w:val="en-US"/>
-        </w:rPr>
-        <w:t xml:space="preserve"> </w:t>
-      </w:r>
-      <w:r>
-        <w:rPr>
-          <w:i/>
-          <w:lang w:val="en-US"/>
-        </w:rPr>
-        <w:t xml:space="preserve">= </w:t>
-      </w:r>
-      <w:r>
-        <w:rPr>
-          <w:lang w:val="en-US"/>
-        </w:rPr>
-        <w:t>0.75). We place healthy individuals (green) and individuals whose gut microbiota is threatened (antibiotics, IBS) in the phase space fitness–variability. Gut microbiota of healthy individuals over a long term span show a quasi–periodical variability (central period is ten days). We show that taking antibiotics (AB1 and AB2 correspond to first and second treatment respectively) induces a phase transition in the gut microbiota, which impacts its future changes. We also show an IBS–diagnosed patient transiting from the unstable to the stable phase.</w:t>
+          <w:lang w:val="en-US"/>
+        </w:rPr>
+        <w:t xml:space="preserve">Figure 7. </w:t>
+      </w:r>
+      <w:r>
+        <w:rPr>
+          <w:i/>
+          <w:lang w:val="en-US"/>
+        </w:rPr>
+        <w:t xml:space="preserve">V </w:t>
+      </w:r>
+      <w:r>
+        <w:rPr>
+          <w:lang w:val="en-US"/>
+        </w:rPr>
+        <w:t>as a function of time for patient P2 of the IBS study (</w:t>
+      </w:r>
+      <w:r>
+        <w:rPr>
+          <w:i/>
+          <w:lang w:val="en-US"/>
+        </w:rPr>
+        <w:t>12</w:t>
+      </w:r>
+      <w:r>
+        <w:rPr>
+          <w:lang w:val="en-US"/>
+        </w:rPr>
+        <w:t>) (upper plot) and patient D in the antibiotics study (</w:t>
+      </w:r>
+      <w:r>
+        <w:rPr>
+          <w:i/>
+          <w:lang w:val="en-US"/>
+        </w:rPr>
+        <w:t>47</w:t>
+      </w:r>
+      <w:r>
+        <w:rPr>
+          <w:lang w:val="en-US"/>
+        </w:rPr>
+        <w:t>) (lower plot). The blue vertical lines in the lower plot are showing the periods of antibiotic treatment.</w:t>
       </w:r>
     </w:p>
     <w:p>
@@ -13909,227 +14156,20 @@
           <w:b/>
           <w:lang w:val="en-US"/>
         </w:rPr>
-        <w:t xml:space="preserve">Figure 4. </w:t>
-      </w:r>
-      <w:r>
-        <w:rPr>
-          <w:lang w:val="en-US"/>
-        </w:rPr>
-        <w:t>Rank variation throughout time for the most dominant elements (taxa) and their calculated Rank Stability Index (as shown in Material and Methods) for samples from a healthy subject studied in our lab (</w:t>
-      </w:r>
-      <w:r>
-        <w:rPr>
-          <w:i/>
-          <w:lang w:val="en-US"/>
-        </w:rPr>
-        <w:t>12</w:t>
-      </w:r>
-      <w:r>
-        <w:rPr>
-          <w:lang w:val="en-US"/>
-        </w:rPr>
-        <w:t>).</w:t>
-      </w:r>
-    </w:p>
-    <w:p>
-      <w:pPr>
-        <w:pStyle w:val="ASM"/>
-        <w:jc w:val="left"/>
-        <w:rPr>
-          <w:lang w:val="en-US"/>
-        </w:rPr>
-      </w:pPr>
-    </w:p>
-    <w:p>
-      <w:pPr>
-        <w:pStyle w:val="ASM"/>
-        <w:jc w:val="left"/>
-        <w:rPr>
-          <w:lang w:val="en-US"/>
-        </w:rPr>
-      </w:pPr>
-      <w:r>
-        <w:rPr>
-          <w:b/>
+        <w:t xml:space="preserve">Figure 8. </w:t>
+      </w:r>
+      <w:r>
+        <w:rPr>
+          <w:lang w:val="en-US"/>
+        </w:rPr>
+        <w:t xml:space="preserve">Overview of comparison of different approaches based on adjacent taxonomic levels using plots in the Taylor-parameters space. The former row of subfigures is for 16S, where </w:t>
+      </w:r>
+      <w:r>
+        <w:rPr>
           <w:lang w:val="en-US"/>
         </w:rPr>
         <w:lastRenderedPageBreak/>
-        <w:t xml:space="preserve">Figure 5. </w:t>
-      </w:r>
-      <w:r>
-        <w:rPr>
-          <w:lang w:val="en-US"/>
-        </w:rPr>
-        <w:t>Rank variation throughout time for the most dominant elements (taxa) and their calculated Rank Stability Index for samples from a subject diagnosed with irritable bowel syndrome studied in our lab (</w:t>
-      </w:r>
-      <w:r>
-        <w:rPr>
-          <w:i/>
-          <w:lang w:val="en-US"/>
-        </w:rPr>
-        <w:t>12</w:t>
-      </w:r>
-      <w:r>
-        <w:rPr>
-          <w:lang w:val="en-US"/>
-        </w:rPr>
-        <w:t>).</w:t>
-      </w:r>
-    </w:p>
-    <w:p>
-      <w:pPr>
-        <w:pStyle w:val="ASM"/>
-        <w:jc w:val="left"/>
-        <w:rPr>
-          <w:lang w:val="en-US"/>
-        </w:rPr>
-      </w:pPr>
-    </w:p>
-    <w:p>
-      <w:pPr>
-        <w:pStyle w:val="ASM"/>
-        <w:jc w:val="left"/>
-        <w:rPr>
-          <w:lang w:val="en-US"/>
-        </w:rPr>
-      </w:pPr>
-    </w:p>
-    <w:p>
-      <w:pPr>
-        <w:pStyle w:val="ASM"/>
-        <w:jc w:val="left"/>
-        <w:rPr>
-          <w:lang w:val="en-US"/>
-        </w:rPr>
-      </w:pPr>
-      <w:r>
-        <w:rPr>
-          <w:b/>
-          <w:bCs/>
-          <w:lang w:val="en-US"/>
-        </w:rPr>
-        <w:t xml:space="preserve">Figure 6. </w:t>
-      </w:r>
-      <w:r>
-        <w:rPr>
-          <w:i/>
-          <w:lang w:val="en-US"/>
-        </w:rPr>
-        <w:t xml:space="preserve">V </w:t>
-      </w:r>
-      <w:r>
-        <w:rPr>
-          <w:lang w:val="en-US"/>
-        </w:rPr>
-        <w:t>as a function of time for the two individuals in the Caporaso’s study (</w:t>
-      </w:r>
-      <w:r>
-        <w:rPr>
-          <w:i/>
-          <w:lang w:val="en-US"/>
-        </w:rPr>
-        <w:t>46</w:t>
-      </w:r>
-      <w:r>
-        <w:rPr>
-          <w:lang w:val="en-US"/>
-        </w:rPr>
-        <w:t xml:space="preserve">): samples of gut microbiome of a male (upper plot) and a female (lower plot). </w:t>
-      </w:r>
-    </w:p>
-    <w:p>
-      <w:pPr>
-        <w:pStyle w:val="ASM"/>
-        <w:jc w:val="left"/>
-        <w:rPr>
-          <w:lang w:val="en-US"/>
-        </w:rPr>
-      </w:pPr>
-    </w:p>
-    <w:p>
-      <w:pPr>
-        <w:pStyle w:val="ASM"/>
-        <w:jc w:val="left"/>
-        <w:rPr>
-          <w:lang w:val="en-US"/>
-        </w:rPr>
-      </w:pPr>
-      <w:r>
-        <w:rPr>
-          <w:b/>
-          <w:lang w:val="en-US"/>
-        </w:rPr>
-        <w:t xml:space="preserve">Figure 7. </w:t>
-      </w:r>
-      <w:r>
-        <w:rPr>
-          <w:i/>
-          <w:lang w:val="en-US"/>
-        </w:rPr>
-        <w:t xml:space="preserve">V </w:t>
-      </w:r>
-      <w:r>
-        <w:rPr>
-          <w:lang w:val="en-US"/>
-        </w:rPr>
-        <w:t>as a function of time for patient P2 of the IBS study (</w:t>
-      </w:r>
-      <w:r>
-        <w:rPr>
-          <w:i/>
-          <w:lang w:val="en-US"/>
-        </w:rPr>
-        <w:t>12</w:t>
-      </w:r>
-      <w:r>
-        <w:rPr>
-          <w:lang w:val="en-US"/>
-        </w:rPr>
-        <w:t>) (upper plot) and patient D in the antibiotics study (</w:t>
-      </w:r>
-      <w:r>
-        <w:rPr>
-          <w:i/>
-          <w:lang w:val="en-US"/>
-        </w:rPr>
-        <w:t>47</w:t>
-      </w:r>
-      <w:r>
-        <w:rPr>
-          <w:lang w:val="en-US"/>
-        </w:rPr>
-        <w:t>) (lower plot). The blue vertical lines in the lower plot are showing the periods of antibiotic treatment.</w:t>
-      </w:r>
-    </w:p>
-    <w:p>
-      <w:pPr>
-        <w:pStyle w:val="ASM"/>
-        <w:jc w:val="left"/>
-        <w:rPr>
-          <w:lang w:val="en-US"/>
-        </w:rPr>
-      </w:pPr>
-    </w:p>
-    <w:p>
-      <w:pPr>
-        <w:pStyle w:val="ASM"/>
-        <w:jc w:val="left"/>
-        <w:rPr>
-          <w:lang w:val="en-US"/>
-        </w:rPr>
-      </w:pPr>
-      <w:r>
-        <w:rPr>
-          <w:b/>
-          <w:lang w:val="en-US"/>
-        </w:rPr>
-        <w:t xml:space="preserve">Figure 8. </w:t>
-      </w:r>
-      <w:r>
-        <w:rPr>
-          <w:lang w:val="en-US"/>
-        </w:rPr>
-        <w:t>Overview of comparison of different approaches based on adjacent taxonomic levels using plots in the Taylor-parameters space. The former row of subfigures is for 16S, where levels are family (blue circles) vs. genus (purple triangles). Whereas the latter row of subfigures is for SMS, where levels are genus (blue circles) vs. species (purple triangles). The left column shows the raw results and the right column plots the standardized results (see Standardization under Material and Methods).</w:t>
+        <w:t>levels are family (blue circles) vs. genus (purple triangles). Whereas the latter row of subfigures is for SMS, where levels are genus (blue circles) vs. species (purple triangles). The left column shows the raw results and the right column plots the standardized results (see Standardization under Material and Methods).</w:t>
       </w:r>
     </w:p>
     <w:p>
@@ -14270,7 +14310,7 @@
         <w:rStyle w:val="Nmerodepgina"/>
         <w:noProof/>
       </w:rPr>
-      <w:t>1</w:t>
+      <w:t>2</w:t>
     </w:r>
     <w:r>
       <w:rPr>
@@ -14333,7 +14373,7 @@
                     <w:noProof/>
                     <w:w w:val="110"/>
                   </w:rPr>
-                  <w:t>28</w:t>
+                  <w:t>26</w:t>
                 </w:r>
                 <w:r>
                   <w:fldChar w:fldCharType="end"/>
@@ -15216,7 +15256,6 @@
   <w:style w:type="character" w:default="1" w:styleId="Fuentedeprrafopredeter">
     <w:name w:val="Default Paragraph Font"/>
     <w:uiPriority w:val="1"/>
-    <w:semiHidden/>
     <w:unhideWhenUsed/>
   </w:style>
   <w:style w:type="table" w:default="1" w:styleId="Tablanormal">

</xml_diff>

<commit_message>
Populate mSystems/rev/figs/ with checked figures
Changes to be committed:
	modified:   documentation/MediaInspector_macOSX_mSystems.jnlp
	new file:   rev/figs/Fig1.eps
	new file:   rev/figs/Fig4.eps
	new file:   rev/figs/Fig5.eps
	new file:   rev/figs/Fig6.eps
	new file:   rev/figs/Fig7.eps
	new file:   rev/figs/FigS1.eps
	new file:   rev/figs/FigS2.eps
	new file:   rev/figs/FigS3.eps
	new file:   rev/figs/FigS4.eps
	new file:   rev/figs/_ed_Fig1.pdf
	new file:   rev/figs/_ed_FigS1.pdf
	new file:   rev/figs/_ed_FigS2.pdf
	new file:   rev/figs/_ed_FigS3.pdf
	new file:   rev/figs/_ed_FigS4.pdf
	modified:   rev/mSys_MAIN_rev_marked.docx
</commit_message>
<xml_diff>
--- a/mSystems/rev/mSys_MAIN_rev_marked.docx
+++ b/mSystems/rev/mSys_MAIN_rev_marked.docx
@@ -81,23 +81,13 @@
           <w:lang w:val="es-ES"/>
         </w:rPr>
       </w:pPr>
-      <w:proofErr w:type="spellStart"/>
       <w:r>
         <w:rPr>
           <w:b/>
           <w:bCs/>
           <w:lang w:val="es-ES"/>
         </w:rPr>
-        <w:t>Jose</w:t>
-      </w:r>
-      <w:proofErr w:type="spellEnd"/>
-      <w:r>
-        <w:rPr>
-          <w:b/>
-          <w:bCs/>
-          <w:lang w:val="es-ES"/>
-        </w:rPr>
-        <w:t xml:space="preserve"> Manuel Martí</w:t>
+        <w:t>Jose Manuel Martí</w:t>
       </w:r>
       <w:r>
         <w:rPr>
@@ -538,7 +528,21 @@
         <w:rPr>
           <w:lang w:val="en-US"/>
         </w:rPr>
-        <w:t xml:space="preserve"> and shotgun metagenomic sequencing (SMS) published data from the gut microbiota of 97 individuals monitored in time. Temporal fluctuations in the microbial composition reveal significant differences due to factors such </w:t>
+        <w:t xml:space="preserve"> and shotgun </w:t>
+      </w:r>
+      <w:proofErr w:type="spellStart"/>
+      <w:r>
+        <w:rPr>
+          <w:lang w:val="en-US"/>
+        </w:rPr>
+        <w:t>metagenomic</w:t>
+      </w:r>
+      <w:proofErr w:type="spellEnd"/>
+      <w:r>
+        <w:rPr>
+          <w:lang w:val="en-US"/>
+        </w:rPr>
+        <w:t xml:space="preserve"> sequencing (SMS) published data from the gut microbiota of 97 individuals monitored in time. Temporal fluctuations in the microbial composition reveal significant differences due to factors such </w:t>
       </w:r>
       <w:r>
         <w:rPr>
@@ -2647,21 +2651,7 @@
         <w:rPr>
           <w:lang w:val="en-US"/>
         </w:rPr>
-        <w:t xml:space="preserve">, the medium-ranked taxa are very rank unstable, mostly due </w:t>
-      </w:r>
-      <w:proofErr w:type="gramStart"/>
-      <w:r>
-        <w:rPr>
-          <w:lang w:val="en-US"/>
-        </w:rPr>
-        <w:t>to</w:t>
-      </w:r>
-      <w:proofErr w:type="gramEnd"/>
-      <w:r>
-        <w:rPr>
-          <w:lang w:val="en-US"/>
-        </w:rPr>
-        <w:t xml:space="preserve"> t</w:t>
+        <w:t>, the medium-ranked taxa are very rank unstable, mostly due to t</w:t>
       </w:r>
       <w:r>
         <w:rPr>
@@ -3559,6 +3549,7 @@
       <w:r>
         <w:rPr>
           <w:highlight w:val="green"/>
+          <w:lang w:val="en-US"/>
         </w:rPr>
         <w:t xml:space="preserve"> </w:t>
       </w:r>
@@ -3953,35 +3944,19 @@
         <w:rPr>
           <w:lang w:val="en-US"/>
         </w:rPr>
-        <w:t xml:space="preserve">itations and there is still work to do. From the biological perspective, many questions arise from this work. We have observed the same pattern in Taylor’s parameters in all the different conditions we have studied, but a pertinent question is whether it is really a universal feature in the huge diversity of microbial niches. Furthermore, another relevant question is which mechanisms are involved in maintaining the population structure. The nature of the </w:t>
-      </w:r>
-      <w:proofErr w:type="spellStart"/>
-      <w:r>
-        <w:rPr>
-          <w:lang w:val="en-US"/>
-        </w:rPr>
-        <w:t>interac</w:t>
-      </w:r>
-      <w:proofErr w:type="spellEnd"/>
-      <w:r>
-        <w:rPr>
-          <w:lang w:val="en-US"/>
-        </w:rPr>
-        <w:t xml:space="preserve">- </w:t>
-      </w:r>
-      <w:proofErr w:type="spellStart"/>
-      <w:r>
-        <w:rPr>
-          <w:lang w:val="en-US"/>
-        </w:rPr>
-        <w:t>tions</w:t>
-      </w:r>
-      <w:proofErr w:type="spellEnd"/>
-      <w:r>
-        <w:rPr>
-          <w:lang w:val="en-US"/>
-        </w:rPr>
-        <w:t xml:space="preserve"> among the elements of the community is surely of great importance in this matter, and it is related to the fitness of the community as has been commented above. How we should address the community fitness is not clear, but works as Tikhonov’s (</w:t>
+        <w:t>itations and there is still work to do. From the biological perspective, many questions arise from this work. We have observed the same pattern in Taylor’s parameters in all the different conditions we have studied, but a pertinent question is whether it is really a universal feature in the huge diversity of microbial niches. Furthermore, another relevant question is which mechanisms are involved in maintaining the population struct</w:t>
+      </w:r>
+      <w:r>
+        <w:rPr>
+          <w:lang w:val="en-US"/>
+        </w:rPr>
+        <w:t>ure. The nature of the interac</w:t>
+      </w:r>
+      <w:r>
+        <w:rPr>
+          <w:lang w:val="en-US"/>
+        </w:rPr>
+        <w:t>tions among the elements of the community is surely of great importance in this matter, and it is related to the fitness of the community as has been commented above. How we should address the community fitness is not clear, but works as Tikhonov’s (</w:t>
       </w:r>
       <w:r>
         <w:rPr>
@@ -5145,21 +5120,7 @@
         <w:rPr>
           <w:lang w:val="en-US"/>
         </w:rPr>
-        <w:t>. The temporal evoluti</w:t>
-      </w:r>
-      <w:proofErr w:type="spellStart"/>
-      <w:r>
-        <w:rPr>
-          <w:lang w:val="en-US"/>
-        </w:rPr>
-        <w:t>on</w:t>
-      </w:r>
-      <w:proofErr w:type="spellEnd"/>
-      <w:r>
-        <w:rPr>
-          <w:lang w:val="en-US"/>
-        </w:rPr>
-        <w:t xml:space="preserve"> of the probability that a taxon I has a relative abundance </w:t>
+        <w:t xml:space="preserve">. The temporal evolution of the probability that a taxon I has a relative abundance </w:t>
       </w:r>
       <m:oMath>
         <m:sSub>
@@ -7774,21 +7735,7 @@
         <w:rPr>
           <w:lang w:val="en-US"/>
         </w:rPr>
-        <w:t>. In many physical syste</w:t>
-      </w:r>
-      <w:proofErr w:type="spellStart"/>
-      <w:r>
-        <w:rPr>
-          <w:lang w:val="en-US"/>
-        </w:rPr>
-        <w:t>ms</w:t>
-      </w:r>
-      <w:proofErr w:type="spellEnd"/>
-      <w:r>
-        <w:rPr>
-          <w:lang w:val="en-US"/>
-        </w:rPr>
-        <w:t xml:space="preserve"> (Brownian motion is the classical example (</w:t>
+        <w:t>. In many physical systems (Brownian motion is the classical example (</w:t>
       </w:r>
       <w:r>
         <w:rPr>
@@ -9833,13 +9780,55 @@
         <w:rPr>
           <w:lang w:val="en-US"/>
         </w:rPr>
-        <w:t xml:space="preserve">), according to their default quality threshold. Genus, with best balance between error assignment and number of taxa, was chosen as our reference taxonomic level. We have verified that our conclusions are not significantly affected by selecting family or species as the reference taxonomic level (see Figure </w:t>
-      </w:r>
-      <w:r>
-        <w:rPr>
-          <w:lang w:val="en-US"/>
-        </w:rPr>
-        <w:t>8).</w:t>
+        <w:t xml:space="preserve">), according to their default quality threshold. Genus, with best balance between error assignment and number of taxa, was chosen as our reference taxonomic level. We have verified that our conclusions are not significantly affected by selecting family or species as the reference taxonomic level (see </w:t>
+      </w:r>
+      <w:r>
+        <w:rPr>
+          <w:highlight w:val="green"/>
+          <w:lang w:val="en-US"/>
+        </w:rPr>
+        <w:t xml:space="preserve">Supplementary </w:t>
+      </w:r>
+      <w:r>
+        <w:rPr>
+          <w:highlight w:val="green"/>
+          <w:lang w:val="en-US"/>
+        </w:rPr>
+        <w:t>Figure</w:t>
+      </w:r>
+      <w:r>
+        <w:rPr>
+          <w:highlight w:val="green"/>
+          <w:lang w:val="en-US"/>
+        </w:rPr>
+        <w:t>s</w:t>
+      </w:r>
+      <w:r>
+        <w:rPr>
+          <w:highlight w:val="green"/>
+          <w:lang w:val="en-US"/>
+        </w:rPr>
+        <w:t xml:space="preserve"> </w:t>
+      </w:r>
+      <w:r>
+        <w:rPr>
+          <w:highlight w:val="green"/>
+          <w:lang w:val="en-US"/>
+        </w:rPr>
+        <w:t>1</w:t>
+      </w:r>
+      <w:r>
+        <w:rPr>
+          <w:highlight w:val="green"/>
+          <w:lang w:val="en-US"/>
+        </w:rPr>
+        <w:t xml:space="preserve"> and 2</w:t>
+      </w:r>
+      <w:r>
+        <w:rPr>
+          <w:lang w:val="en-US"/>
+        </w:rPr>
+        <w:t>).</w:t>
       </w:r>
     </w:p>
     <w:p>
@@ -9859,6 +9848,8 @@
           <w:lang w:val="en-US"/>
         </w:rPr>
       </w:pPr>
+      <w:bookmarkStart w:id="2" w:name="_GoBack"/>
+      <w:bookmarkEnd w:id="2"/>
     </w:p>
     <w:p>
       <w:pPr>
@@ -10076,21 +10067,7 @@
           <w:lang w:val="en-US"/>
         </w:rPr>
         <w:lastRenderedPageBreak/>
-        <w:t xml:space="preserve">Metadata of each study is provided in Supplementary Tables S1 to S4. </w:t>
-      </w:r>
-      <w:proofErr w:type="gramStart"/>
-      <w:r>
-        <w:rPr>
-          <w:lang w:val="en-US"/>
-        </w:rPr>
-        <w:t>All</w:t>
-      </w:r>
-      <w:proofErr w:type="gramEnd"/>
-      <w:r>
-        <w:rPr>
-          <w:lang w:val="en-US"/>
-        </w:rPr>
-        <w:t xml:space="preserve"> used 16S </w:t>
+        <w:t xml:space="preserve">Metadata of each study is provided in Supplementary Tables S1 to S4. All used 16S </w:t>
       </w:r>
       <w:proofErr w:type="spellStart"/>
       <w:r>
@@ -11047,8 +11024,6 @@
         </w:rPr>
         <w:t>4</w:t>
       </w:r>
-      <w:bookmarkStart w:id="2" w:name="_GoBack"/>
-      <w:bookmarkEnd w:id="2"/>
       <w:r>
         <w:rPr>
           <w:lang w:val="en-US"/>
@@ -11780,21 +11755,7 @@
         <w:rPr>
           <w:lang w:val="en-US"/>
         </w:rPr>
-        <w:t xml:space="preserve">2016. Microbes Drive Evolution of Animals and Plants: </w:t>
-      </w:r>
-      <w:proofErr w:type="gramStart"/>
-      <w:r>
-        <w:rPr>
-          <w:lang w:val="en-US"/>
-        </w:rPr>
-        <w:t>the</w:t>
-      </w:r>
-      <w:proofErr w:type="gramEnd"/>
-      <w:r>
-        <w:rPr>
-          <w:lang w:val="en-US"/>
-        </w:rPr>
-        <w:t xml:space="preserve"> </w:t>
+        <w:t xml:space="preserve">2016. Microbes Drive Evolution of Animals and Plants: the </w:t>
       </w:r>
       <w:proofErr w:type="spellStart"/>
       <w:r>
@@ -18907,7 +18868,21 @@
         <w:rPr>
           <w:lang w:val="en-US"/>
         </w:rPr>
-        <w:t xml:space="preserve">2014. Identifying keystone species in the human gut microbiome from metagenomic </w:t>
+        <w:t xml:space="preserve">2014. Identifying keystone species in the human gut microbiome from </w:t>
+      </w:r>
+      <w:proofErr w:type="spellStart"/>
+      <w:r>
+        <w:rPr>
+          <w:lang w:val="en-US"/>
+        </w:rPr>
+        <w:t>metagenomic</w:t>
+      </w:r>
+      <w:proofErr w:type="spellEnd"/>
+      <w:r>
+        <w:rPr>
+          <w:lang w:val="en-US"/>
+        </w:rPr>
+        <w:t xml:space="preserve"> </w:t>
       </w:r>
       <w:proofErr w:type="spellStart"/>
       <w:r>
@@ -19315,72 +19290,74 @@
           <w:numId w:val="1"/>
         </w:numPr>
       </w:pPr>
-      <w:proofErr w:type="spellStart"/>
-      <w:r>
-        <w:rPr>
-          <w:b/>
-          <w:bCs/>
-        </w:rPr>
-        <w:t>Ng</w:t>
-      </w:r>
-      <w:proofErr w:type="spellEnd"/>
-      <w:r>
-        <w:rPr>
-          <w:b/>
-          <w:bCs/>
-        </w:rPr>
-        <w:t xml:space="preserve"> SC</w:t>
-      </w:r>
-      <w:r>
+      <w:r>
+        <w:rPr>
+          <w:b/>
+          <w:bCs/>
+          <w:lang w:val="en-US"/>
+        </w:rPr>
+        <w:t>Ng SC</w:t>
+      </w:r>
+      <w:r>
+        <w:rPr>
+          <w:lang w:val="en-US"/>
+        </w:rPr>
         <w:t xml:space="preserve">, </w:t>
       </w:r>
       <w:r>
         <w:rPr>
           <w:b/>
           <w:bCs/>
+          <w:lang w:val="en-US"/>
         </w:rPr>
         <w:t>Lam EFC</w:t>
       </w:r>
       <w:r>
+        <w:rPr>
+          <w:lang w:val="en-US"/>
+        </w:rPr>
         <w:t xml:space="preserve">, </w:t>
       </w:r>
       <w:r>
         <w:rPr>
           <w:b/>
           <w:bCs/>
+          <w:lang w:val="en-US"/>
         </w:rPr>
         <w:t>Lam TTY</w:t>
       </w:r>
       <w:r>
+        <w:rPr>
+          <w:lang w:val="en-US"/>
+        </w:rPr>
         <w:t xml:space="preserve">, </w:t>
       </w:r>
       <w:r>
         <w:rPr>
           <w:b/>
           <w:bCs/>
+          <w:lang w:val="en-US"/>
         </w:rPr>
         <w:t>Chan Y</w:t>
       </w:r>
       <w:r>
+        <w:rPr>
+          <w:lang w:val="en-US"/>
+        </w:rPr>
         <w:t xml:space="preserve">, </w:t>
       </w:r>
-      <w:proofErr w:type="spellStart"/>
-      <w:r>
-        <w:rPr>
-          <w:b/>
-          <w:bCs/>
-        </w:rPr>
-        <w:t>Law</w:t>
-      </w:r>
-      <w:proofErr w:type="spellEnd"/>
-      <w:r>
-        <w:rPr>
-          <w:b/>
-          <w:bCs/>
-        </w:rPr>
-        <w:t xml:space="preserve"> W</w:t>
-      </w:r>
-      <w:r>
+      <w:r>
+        <w:rPr>
+          <w:b/>
+          <w:bCs/>
+          <w:lang w:val="en-US"/>
+        </w:rPr>
+        <w:t>Law W</w:t>
+      </w:r>
+      <w:r>
+        <w:rPr>
+          <w:lang w:val="en-US"/>
+        </w:rPr>
         <w:t xml:space="preserve">, </w:t>
       </w:r>
       <w:proofErr w:type="spellStart"/>
@@ -19388,6 +19365,7 @@
         <w:rPr>
           <w:b/>
           <w:bCs/>
+          <w:lang w:val="en-US"/>
         </w:rPr>
         <w:t>Tse</w:t>
       </w:r>
@@ -19396,10 +19374,14 @@
         <w:rPr>
           <w:b/>
           <w:bCs/>
+          <w:lang w:val="en-US"/>
         </w:rPr>
         <w:t xml:space="preserve"> PCH</w:t>
       </w:r>
       <w:r>
+        <w:rPr>
+          <w:lang w:val="en-US"/>
+        </w:rPr>
         <w:t xml:space="preserve">, </w:t>
       </w:r>
       <w:proofErr w:type="spellStart"/>
@@ -19407,6 +19389,7 @@
         <w:rPr>
           <w:b/>
           <w:bCs/>
+          <w:lang w:val="en-US"/>
         </w:rPr>
         <w:t>Kamm</w:t>
       </w:r>
@@ -19415,107 +19398,60 @@
         <w:rPr>
           <w:b/>
           <w:bCs/>
+          <w:lang w:val="en-US"/>
         </w:rPr>
         <w:t xml:space="preserve"> M a</w:t>
       </w:r>
       <w:r>
+        <w:rPr>
+          <w:lang w:val="en-US"/>
+        </w:rPr>
         <w:t xml:space="preserve">, </w:t>
       </w:r>
-      <w:proofErr w:type="spellStart"/>
-      <w:r>
-        <w:rPr>
-          <w:b/>
-          <w:bCs/>
-        </w:rPr>
-        <w:t>Sung</w:t>
-      </w:r>
-      <w:proofErr w:type="spellEnd"/>
-      <w:r>
-        <w:rPr>
-          <w:b/>
-          <w:bCs/>
-        </w:rPr>
-        <w:t xml:space="preserve"> JJY</w:t>
-      </w:r>
-      <w:r>
+      <w:r>
+        <w:rPr>
+          <w:b/>
+          <w:bCs/>
+          <w:lang w:val="en-US"/>
+        </w:rPr>
+        <w:t>Sung JJY</w:t>
+      </w:r>
+      <w:r>
+        <w:rPr>
+          <w:lang w:val="en-US"/>
+        </w:rPr>
         <w:t xml:space="preserve">, </w:t>
       </w:r>
       <w:r>
         <w:rPr>
           <w:b/>
           <w:bCs/>
+          <w:lang w:val="en-US"/>
         </w:rPr>
         <w:t>Chan FKL</w:t>
       </w:r>
       <w:r>
+        <w:rPr>
+          <w:lang w:val="en-US"/>
+        </w:rPr>
         <w:t xml:space="preserve">, </w:t>
       </w:r>
-      <w:proofErr w:type="spellStart"/>
-      <w:r>
-        <w:rPr>
-          <w:b/>
-          <w:bCs/>
-        </w:rPr>
-        <w:t>Wu</w:t>
-      </w:r>
-      <w:proofErr w:type="spellEnd"/>
-      <w:r>
-        <w:rPr>
-          <w:b/>
-          <w:bCs/>
-        </w:rPr>
-        <w:t xml:space="preserve"> JCY</w:t>
-      </w:r>
-      <w:r>
-        <w:t xml:space="preserve">. 2013. </w:t>
-      </w:r>
-      <w:proofErr w:type="spellStart"/>
-      <w:r>
-        <w:t>Effect</w:t>
-      </w:r>
-      <w:proofErr w:type="spellEnd"/>
-      <w:r>
-        <w:t xml:space="preserve"> of </w:t>
-      </w:r>
-      <w:proofErr w:type="spellStart"/>
-      <w:r>
-        <w:t>probiotic</w:t>
-      </w:r>
-      <w:proofErr w:type="spellEnd"/>
-      <w:r>
-        <w:t xml:space="preserve"> bacteria </w:t>
-      </w:r>
-      <w:proofErr w:type="spellStart"/>
-      <w:r>
-        <w:t>on</w:t>
-      </w:r>
-      <w:proofErr w:type="spellEnd"/>
-      <w:r>
-        <w:t xml:space="preserve"> </w:t>
-      </w:r>
-      <w:proofErr w:type="spellStart"/>
-      <w:r>
-        <w:t>the</w:t>
-      </w:r>
-      <w:proofErr w:type="spellEnd"/>
-      <w:r>
-        <w:t xml:space="preserve"> intestinal microbiota in irritable </w:t>
-      </w:r>
-      <w:proofErr w:type="spellStart"/>
-      <w:r>
-        <w:t>bowel</w:t>
-      </w:r>
-      <w:proofErr w:type="spellEnd"/>
-      <w:r>
-        <w:t xml:space="preserve"> </w:t>
-      </w:r>
-      <w:proofErr w:type="spellStart"/>
-      <w:r>
-        <w:t>syndrome</w:t>
-      </w:r>
-      <w:proofErr w:type="spellEnd"/>
-      <w:r>
-        <w:t xml:space="preserve">. J </w:t>
+      <w:r>
+        <w:rPr>
+          <w:b/>
+          <w:bCs/>
+          <w:lang w:val="en-US"/>
+        </w:rPr>
+        <w:t>Wu JCY</w:t>
+      </w:r>
+      <w:r>
+        <w:rPr>
+          <w:lang w:val="en-US"/>
+        </w:rPr>
+        <w:t xml:space="preserve">. 2013. Effect of probiotic bacteria on the intestinal microbiota in irritable bowel syndrome. </w:t>
+      </w:r>
+      <w:r>
+        <w:t xml:space="preserve">J </w:t>
       </w:r>
       <w:proofErr w:type="spellStart"/>
       <w:r>
@@ -19556,10 +19492,14 @@
         <w:rPr>
           <w:b/>
           <w:bCs/>
+          <w:lang w:val="en-US"/>
         </w:rPr>
         <w:t>Carroll IM</w:t>
       </w:r>
       <w:r>
+        <w:rPr>
+          <w:lang w:val="en-US"/>
+        </w:rPr>
         <w:t xml:space="preserve">, </w:t>
       </w:r>
       <w:proofErr w:type="spellStart"/>
@@ -19567,6 +19507,7 @@
         <w:rPr>
           <w:b/>
           <w:bCs/>
+          <w:lang w:val="en-US"/>
         </w:rPr>
         <w:t>Ringel-Kulka</w:t>
       </w:r>
@@ -19575,10 +19516,14 @@
         <w:rPr>
           <w:b/>
           <w:bCs/>
+          <w:lang w:val="en-US"/>
         </w:rPr>
         <w:t xml:space="preserve"> T</w:t>
       </w:r>
       <w:r>
+        <w:rPr>
+          <w:lang w:val="en-US"/>
+        </w:rPr>
         <w:t xml:space="preserve">, </w:t>
       </w:r>
       <w:proofErr w:type="spellStart"/>
@@ -19586,6 +19531,7 @@
         <w:rPr>
           <w:b/>
           <w:bCs/>
+          <w:lang w:val="en-US"/>
         </w:rPr>
         <w:t>Siddle</w:t>
       </w:r>
@@ -19594,10 +19540,14 @@
         <w:rPr>
           <w:b/>
           <w:bCs/>
+          <w:lang w:val="en-US"/>
         </w:rPr>
         <w:t xml:space="preserve"> JP</w:t>
       </w:r>
       <w:r>
+        <w:rPr>
+          <w:lang w:val="en-US"/>
+        </w:rPr>
         <w:t xml:space="preserve">, </w:t>
       </w:r>
       <w:proofErr w:type="spellStart"/>
@@ -19605,6 +19555,7 @@
         <w:rPr>
           <w:b/>
           <w:bCs/>
+          <w:lang w:val="en-US"/>
         </w:rPr>
         <w:t>Ringel</w:t>
       </w:r>
@@ -19613,83 +19564,15 @@
         <w:rPr>
           <w:b/>
           <w:bCs/>
+          <w:lang w:val="en-US"/>
         </w:rPr>
         <w:t xml:space="preserve"> Y</w:t>
       </w:r>
       <w:r>
-        <w:t xml:space="preserve">. 2012. </w:t>
-      </w:r>
-      <w:proofErr w:type="spellStart"/>
-      <w:r>
-        <w:t>Alterations</w:t>
-      </w:r>
-      <w:proofErr w:type="spellEnd"/>
-      <w:r>
-        <w:t xml:space="preserve"> in </w:t>
-      </w:r>
-      <w:proofErr w:type="spellStart"/>
-      <w:r>
-        <w:t>composition</w:t>
-      </w:r>
-      <w:proofErr w:type="spellEnd"/>
-      <w:r>
-        <w:t xml:space="preserve"> and </w:t>
-      </w:r>
-      <w:proofErr w:type="spellStart"/>
-      <w:r>
-        <w:t>diversity</w:t>
-      </w:r>
-      <w:proofErr w:type="spellEnd"/>
-      <w:r>
-        <w:t xml:space="preserve"> of </w:t>
-      </w:r>
-      <w:proofErr w:type="spellStart"/>
-      <w:r>
-        <w:t>the</w:t>
-      </w:r>
-      <w:proofErr w:type="spellEnd"/>
-      <w:r>
-        <w:t xml:space="preserve"> intestinal microbiota in </w:t>
-      </w:r>
-      <w:proofErr w:type="spellStart"/>
-      <w:r>
-        <w:t>patients</w:t>
-      </w:r>
-      <w:proofErr w:type="spellEnd"/>
-      <w:r>
-        <w:t xml:space="preserve"> </w:t>
-      </w:r>
-      <w:proofErr w:type="spellStart"/>
-      <w:r>
-        <w:t>with</w:t>
-      </w:r>
-      <w:proofErr w:type="spellEnd"/>
-      <w:r>
-        <w:t xml:space="preserve"> </w:t>
-      </w:r>
-      <w:proofErr w:type="spellStart"/>
-      <w:r>
-        <w:t>diarrhea-predominant</w:t>
-      </w:r>
-      <w:proofErr w:type="spellEnd"/>
-      <w:r>
-        <w:t xml:space="preserve"> irritable </w:t>
-      </w:r>
-      <w:proofErr w:type="spellStart"/>
-      <w:r>
-        <w:t>bowel</w:t>
-      </w:r>
-      <w:proofErr w:type="spellEnd"/>
-      <w:r>
-        <w:t xml:space="preserve"> </w:t>
-      </w:r>
-      <w:proofErr w:type="spellStart"/>
-      <w:r>
-        <w:t>syndrome</w:t>
-      </w:r>
-      <w:proofErr w:type="spellEnd"/>
-      <w:r>
-        <w:t xml:space="preserve">. </w:t>
+        <w:rPr>
+          <w:lang w:val="en-US"/>
+        </w:rPr>
+        <w:t xml:space="preserve">. 2012. Alterations in composition and diversity of the intestinal microbiota in patients with diarrhea-predominant irritable bowel syndrome. </w:t>
       </w:r>
       <w:proofErr w:type="spellStart"/>
       <w:r>
@@ -19718,42 +19601,32 @@
           <w:numId w:val="1"/>
         </w:numPr>
       </w:pPr>
-      <w:proofErr w:type="spellStart"/>
-      <w:r>
-        <w:rPr>
-          <w:b/>
-          <w:bCs/>
-        </w:rPr>
-        <w:t>Xu</w:t>
-      </w:r>
-      <w:proofErr w:type="spellEnd"/>
-      <w:r>
-        <w:rPr>
-          <w:b/>
-          <w:bCs/>
-        </w:rPr>
-        <w:t xml:space="preserve"> D</w:t>
-      </w:r>
-      <w:r>
+      <w:r>
+        <w:rPr>
+          <w:b/>
+          <w:bCs/>
+          <w:lang w:val="en-US"/>
+        </w:rPr>
+        <w:t>Xu D</w:t>
+      </w:r>
+      <w:r>
+        <w:rPr>
+          <w:lang w:val="en-US"/>
+        </w:rPr>
         <w:t xml:space="preserve">, </w:t>
       </w:r>
-      <w:proofErr w:type="spellStart"/>
-      <w:r>
-        <w:rPr>
-          <w:b/>
-          <w:bCs/>
-        </w:rPr>
-        <w:t>Gao</w:t>
-      </w:r>
-      <w:proofErr w:type="spellEnd"/>
-      <w:r>
-        <w:rPr>
-          <w:b/>
-          <w:bCs/>
-        </w:rPr>
-        <w:t xml:space="preserve"> J</w:t>
-      </w:r>
-      <w:r>
+      <w:r>
+        <w:rPr>
+          <w:b/>
+          <w:bCs/>
+          <w:lang w:val="en-US"/>
+        </w:rPr>
+        <w:t>Gao J</w:t>
+      </w:r>
+      <w:r>
+        <w:rPr>
+          <w:lang w:val="en-US"/>
+        </w:rPr>
         <w:t xml:space="preserve">, </w:t>
       </w:r>
       <w:proofErr w:type="spellStart"/>
@@ -19761,6 +19634,7 @@
         <w:rPr>
           <w:b/>
           <w:bCs/>
+          <w:lang w:val="en-US"/>
         </w:rPr>
         <w:t>Gillilland</w:t>
       </w:r>
@@ -19769,67 +19643,56 @@
         <w:rPr>
           <w:b/>
           <w:bCs/>
+          <w:lang w:val="en-US"/>
         </w:rPr>
         <w:t xml:space="preserve"> M</w:t>
       </w:r>
       <w:r>
+        <w:rPr>
+          <w:lang w:val="en-US"/>
+        </w:rPr>
         <w:t xml:space="preserve">, </w:t>
       </w:r>
-      <w:proofErr w:type="spellStart"/>
-      <w:r>
-        <w:rPr>
-          <w:b/>
-          <w:bCs/>
-        </w:rPr>
-        <w:t>Wu</w:t>
-      </w:r>
-      <w:proofErr w:type="spellEnd"/>
-      <w:r>
-        <w:rPr>
-          <w:b/>
-          <w:bCs/>
-        </w:rPr>
-        <w:t xml:space="preserve"> X</w:t>
-      </w:r>
-      <w:r>
+      <w:r>
+        <w:rPr>
+          <w:b/>
+          <w:bCs/>
+          <w:lang w:val="en-US"/>
+        </w:rPr>
+        <w:t>Wu X</w:t>
+      </w:r>
+      <w:r>
+        <w:rPr>
+          <w:lang w:val="en-US"/>
+        </w:rPr>
         <w:t xml:space="preserve">, </w:t>
       </w:r>
-      <w:proofErr w:type="spellStart"/>
-      <w:r>
-        <w:rPr>
-          <w:b/>
-          <w:bCs/>
-        </w:rPr>
-        <w:t>Song</w:t>
-      </w:r>
-      <w:proofErr w:type="spellEnd"/>
-      <w:r>
-        <w:rPr>
-          <w:b/>
-          <w:bCs/>
-        </w:rPr>
-        <w:t xml:space="preserve"> I</w:t>
-      </w:r>
-      <w:r>
+      <w:r>
+        <w:rPr>
+          <w:b/>
+          <w:bCs/>
+          <w:lang w:val="en-US"/>
+        </w:rPr>
+        <w:t>Song I</w:t>
+      </w:r>
+      <w:r>
+        <w:rPr>
+          <w:lang w:val="en-US"/>
+        </w:rPr>
         <w:t xml:space="preserve">, </w:t>
       </w:r>
-      <w:proofErr w:type="spellStart"/>
-      <w:r>
-        <w:rPr>
-          <w:b/>
-          <w:bCs/>
-        </w:rPr>
-        <w:t>Kao</w:t>
-      </w:r>
-      <w:proofErr w:type="spellEnd"/>
-      <w:r>
-        <w:rPr>
-          <w:b/>
-          <w:bCs/>
-        </w:rPr>
-        <w:t xml:space="preserve"> JY</w:t>
-      </w:r>
-      <w:r>
+      <w:r>
+        <w:rPr>
+          <w:b/>
+          <w:bCs/>
+          <w:lang w:val="en-US"/>
+        </w:rPr>
+        <w:t>Kao JY</w:t>
+      </w:r>
+      <w:r>
+        <w:rPr>
+          <w:lang w:val="en-US"/>
+        </w:rPr>
         <w:t xml:space="preserve">, </w:t>
       </w:r>
       <w:proofErr w:type="spellStart"/>
@@ -19837,6 +19700,7 @@
         <w:rPr>
           <w:b/>
           <w:bCs/>
+          <w:lang w:val="en-US"/>
         </w:rPr>
         <w:t>Owyang</w:t>
       </w:r>
@@ -19845,75 +19709,29 @@
         <w:rPr>
           <w:b/>
           <w:bCs/>
+          <w:lang w:val="en-US"/>
         </w:rPr>
         <w:t xml:space="preserve"> C</w:t>
       </w:r>
       <w:r>
+        <w:rPr>
+          <w:lang w:val="en-US"/>
+        </w:rPr>
         <w:t xml:space="preserve">. 2014. </w:t>
       </w:r>
       <w:proofErr w:type="spellStart"/>
       <w:r>
+        <w:rPr>
+          <w:lang w:val="en-US"/>
+        </w:rPr>
         <w:t>Rifaximin</w:t>
       </w:r>
       <w:proofErr w:type="spellEnd"/>
       <w:r>
-        <w:t xml:space="preserve"> </w:t>
-      </w:r>
-      <w:proofErr w:type="spellStart"/>
-      <w:r>
-        <w:t>alters</w:t>
-      </w:r>
-      <w:proofErr w:type="spellEnd"/>
-      <w:r>
-        <w:t xml:space="preserve"> intestinal bacteria and </w:t>
-      </w:r>
-      <w:proofErr w:type="spellStart"/>
-      <w:r>
-        <w:t>prevents</w:t>
-      </w:r>
-      <w:proofErr w:type="spellEnd"/>
-      <w:r>
-        <w:t xml:space="preserve"> stress-</w:t>
-      </w:r>
-      <w:proofErr w:type="spellStart"/>
-      <w:r>
-        <w:t>induced</w:t>
-      </w:r>
-      <w:proofErr w:type="spellEnd"/>
-      <w:r>
-        <w:t xml:space="preserve"> </w:t>
-      </w:r>
-      <w:proofErr w:type="spellStart"/>
-      <w:r>
-        <w:t>gut</w:t>
-      </w:r>
-      <w:proofErr w:type="spellEnd"/>
-      <w:r>
-        <w:t xml:space="preserve"> </w:t>
-      </w:r>
-      <w:proofErr w:type="spellStart"/>
-      <w:r>
-        <w:t>inflammation</w:t>
-      </w:r>
-      <w:proofErr w:type="spellEnd"/>
-      <w:r>
-        <w:t xml:space="preserve"> and visceral </w:t>
-      </w:r>
-      <w:proofErr w:type="spellStart"/>
-      <w:r>
-        <w:t>hyperalgesia</w:t>
-      </w:r>
-      <w:proofErr w:type="spellEnd"/>
-      <w:r>
-        <w:t xml:space="preserve"> in </w:t>
-      </w:r>
-      <w:proofErr w:type="spellStart"/>
-      <w:r>
-        <w:t>rats</w:t>
-      </w:r>
-      <w:proofErr w:type="spellEnd"/>
-      <w:r>
-        <w:t xml:space="preserve">. </w:t>
+        <w:rPr>
+          <w:lang w:val="en-US"/>
+        </w:rPr>
+        <w:t xml:space="preserve"> alters intestinal bacteria and prevents stress-induced gut inflammation and visceral hyperalgesia in rats. </w:t>
       </w:r>
       <w:proofErr w:type="spellStart"/>
       <w:r>
@@ -20331,65 +20149,21 @@
       <w:r>
         <w:t xml:space="preserve">. 2014. </w:t>
       </w:r>
-      <w:proofErr w:type="spellStart"/>
-      <w:r>
-        <w:t>Gut</w:t>
-      </w:r>
-      <w:proofErr w:type="spellEnd"/>
-      <w:r>
-        <w:t xml:space="preserve"> microbiome </w:t>
-      </w:r>
-      <w:proofErr w:type="spellStart"/>
-      <w:r>
-        <w:t>composition</w:t>
-      </w:r>
-      <w:proofErr w:type="spellEnd"/>
-      <w:r>
-        <w:t xml:space="preserve"> and </w:t>
-      </w:r>
-      <w:proofErr w:type="spellStart"/>
-      <w:r>
-        <w:t>function</w:t>
-      </w:r>
-      <w:proofErr w:type="spellEnd"/>
-      <w:r>
-        <w:t xml:space="preserve"> in </w:t>
-      </w:r>
-      <w:r>
+      <w:r>
+        <w:rPr>
+          <w:lang w:val="en-US"/>
+        </w:rPr>
+        <w:t xml:space="preserve">Gut microbiome composition and function in </w:t>
+      </w:r>
+      <w:r>
+        <w:rPr>
+          <w:lang w:val="en-US"/>
+        </w:rPr>
         <w:lastRenderedPageBreak/>
-        <w:t xml:space="preserve">experimental colitis </w:t>
-      </w:r>
-      <w:proofErr w:type="spellStart"/>
-      <w:r>
-        <w:t>during</w:t>
-      </w:r>
-      <w:proofErr w:type="spellEnd"/>
-      <w:r>
-        <w:t xml:space="preserve"> active </w:t>
-      </w:r>
-      <w:proofErr w:type="spellStart"/>
-      <w:r>
-        <w:t>disease</w:t>
-      </w:r>
-      <w:proofErr w:type="spellEnd"/>
-      <w:r>
-        <w:t xml:space="preserve"> and </w:t>
-      </w:r>
-      <w:proofErr w:type="spellStart"/>
-      <w:r>
-        <w:t>treatment-induced</w:t>
-      </w:r>
-      <w:proofErr w:type="spellEnd"/>
-      <w:r>
-        <w:t xml:space="preserve"> </w:t>
-      </w:r>
-      <w:proofErr w:type="spellStart"/>
-      <w:r>
-        <w:t>remission</w:t>
-      </w:r>
-      <w:proofErr w:type="spellEnd"/>
-      <w:r>
-        <w:t xml:space="preserve">. ISME J </w:t>
+        <w:t xml:space="preserve">experimental colitis during active disease and treatment-induced remission. </w:t>
+      </w:r>
+      <w:r>
+        <w:t xml:space="preserve">ISME J </w:t>
       </w:r>
       <w:r>
         <w:rPr>
@@ -21194,7 +20968,7 @@
       <w:hyperlink r:id="rId9">
         <w:r>
           <w:rPr>
-            <w:rStyle w:val="Hipervnculo"/>
+            <w:rStyle w:val="Hyperlink"/>
             <w:lang w:val="en-US"/>
           </w:rPr>
           <w:t>http:</w:t>
@@ -21203,7 +20977,7 @@
         <w:bookmarkEnd w:id="63"/>
         <w:r>
           <w:rPr>
-            <w:rStyle w:val="Hipervnculo"/>
+            <w:rStyle w:val="Hyperlink"/>
             <w:i/>
             <w:lang w:val="en-US"/>
           </w:rPr>
@@ -21211,14 +20985,14 @@
         </w:r>
         <w:r>
           <w:rPr>
-            <w:rStyle w:val="Hipervnculo"/>
+            <w:rStyle w:val="Hyperlink"/>
             <w:lang w:val="en-US"/>
           </w:rPr>
           <w:t>hannonlab.cshl.edu</w:t>
         </w:r>
         <w:r>
           <w:rPr>
-            <w:rStyle w:val="Hipervnculo"/>
+            <w:rStyle w:val="Hyperlink"/>
             <w:i/>
             <w:lang w:val="en-US"/>
           </w:rPr>
@@ -21226,14 +21000,14 @@
         </w:r>
         <w:r>
           <w:rPr>
-            <w:rStyle w:val="Hipervnculo"/>
+            <w:rStyle w:val="Hyperlink"/>
             <w:lang w:val="en-US"/>
           </w:rPr>
           <w:t>fastx_toolkit</w:t>
         </w:r>
         <w:r>
           <w:rPr>
-            <w:rStyle w:val="Hipervnculo"/>
+            <w:rStyle w:val="Hyperlink"/>
             <w:i/>
             <w:lang w:val="en-US"/>
           </w:rPr>
@@ -22096,7 +21870,28 @@
           <w:b/>
           <w:lang w:val="en-US"/>
         </w:rPr>
-        <w:t xml:space="preserve">Figure 8. </w:t>
+        <w:t xml:space="preserve">Supplementary </w:t>
+      </w:r>
+      <w:r>
+        <w:rPr>
+          <w:b/>
+          <w:lang w:val="en-US"/>
+        </w:rPr>
+        <w:t xml:space="preserve">Figure </w:t>
+      </w:r>
+      <w:r>
+        <w:rPr>
+          <w:b/>
+          <w:lang w:val="en-US"/>
+        </w:rPr>
+        <w:t>1</w:t>
+      </w:r>
+      <w:r>
+        <w:rPr>
+          <w:b/>
+          <w:lang w:val="en-US"/>
+        </w:rPr>
+        <w:t xml:space="preserve">. </w:t>
       </w:r>
       <w:r>
         <w:rPr>
@@ -22127,20 +21922,41 @@
           <w:b/>
           <w:lang w:val="en-US"/>
         </w:rPr>
-        <w:t xml:space="preserve">Figure 9. </w:t>
-      </w:r>
-      <w:r>
-        <w:rPr>
-          <w:lang w:val="en-US"/>
-        </w:rPr>
-        <w:t xml:space="preserve">Detail of comparison of different approaches based on adjacent taxonomic levels using plots of X-weighted power-law fits (see Material and Methods). The former row of </w:t>
+        <w:t xml:space="preserve">Supplementary </w:t>
+      </w:r>
+      <w:r>
+        <w:rPr>
+          <w:b/>
+          <w:lang w:val="en-US"/>
+        </w:rPr>
+        <w:t xml:space="preserve">Figure </w:t>
+      </w:r>
+      <w:r>
+        <w:rPr>
+          <w:b/>
+          <w:lang w:val="en-US"/>
+        </w:rPr>
+        <w:t>2</w:t>
+      </w:r>
+      <w:r>
+        <w:rPr>
+          <w:b/>
+          <w:lang w:val="en-US"/>
+        </w:rPr>
+        <w:t xml:space="preserve">. </w:t>
+      </w:r>
+      <w:r>
+        <w:rPr>
+          <w:lang w:val="en-US"/>
+        </w:rPr>
+        <w:t xml:space="preserve">Detail of comparison of different approaches based on adjacent taxonomic levels using plots of X-weighted power-law fits (see Material and Methods). The </w:t>
       </w:r>
       <w:r>
         <w:rPr>
           <w:lang w:val="en-US"/>
         </w:rPr>
         <w:lastRenderedPageBreak/>
-        <w:t>subfigures shows examples for 16S, whereas the latter row of subfigures plots examples for SMS. The left column shows results for the superior taxonomic level (family for 16S, genus for SMS), while the right column shows results for the inferior level (genus for 16S, specie for SMS).</w:t>
+        <w:t>former row of subfigures shows examples for 16S, whereas the latter row of subfigures plots examples for SMS. The left column shows results for the superior taxonomic level (family for 16S, genus for SMS), while the right column shows results for the inferior level (genus for 16S, specie for SMS).</w:t>
       </w:r>
     </w:p>
     <w:sectPr>
@@ -22184,34 +22000,34 @@
 <w:ftr xmlns:wpc="http://schemas.microsoft.com/office/word/2010/wordprocessingCanvas" xmlns:mo="http://schemas.microsoft.com/office/mac/office/2008/main" xmlns:mc="http://schemas.openxmlformats.org/markup-compatibility/2006" xmlns:mv="urn:schemas-microsoft-com:mac:vml" xmlns:o="urn:schemas-microsoft-com:office:office" xmlns:r="http://schemas.openxmlformats.org/officeDocument/2006/relationships" xmlns:m="http://schemas.openxmlformats.org/officeDocument/2006/math" xmlns:v="urn:schemas-microsoft-com:vml" xmlns:wp14="http://schemas.microsoft.com/office/word/2010/wordprocessingDrawing" xmlns:wp="http://schemas.openxmlformats.org/drawingml/2006/wordprocessingDrawing" xmlns:w10="urn:schemas-microsoft-com:office:word" xmlns:w="http://schemas.openxmlformats.org/wordprocessingml/2006/main" xmlns:w14="http://schemas.microsoft.com/office/word/2010/wordml" xmlns:w15="http://schemas.microsoft.com/office/word/2012/wordml" xmlns:wpg="http://schemas.microsoft.com/office/word/2010/wordprocessingGroup" xmlns:wpi="http://schemas.microsoft.com/office/word/2010/wordprocessingInk" xmlns:wne="http://schemas.microsoft.com/office/word/2006/wordml" xmlns:wps="http://schemas.microsoft.com/office/word/2010/wordprocessingShape" mc:Ignorable="w14 w15 wp14 mv">
   <w:p>
     <w:pPr>
-      <w:pStyle w:val="Piedepgina"/>
+      <w:pStyle w:val="Footer"/>
       <w:framePr w:wrap="none" w:vAnchor="text" w:hAnchor="margin" w:xAlign="center" w:y="1"/>
       <w:rPr>
-        <w:rStyle w:val="Nmerodepgina"/>
+        <w:rStyle w:val="PageNumber"/>
       </w:rPr>
     </w:pPr>
     <w:r>
       <w:rPr>
-        <w:rStyle w:val="Nmerodepgina"/>
+        <w:rStyle w:val="PageNumber"/>
       </w:rPr>
       <w:fldChar w:fldCharType="begin"/>
     </w:r>
     <w:r>
       <w:rPr>
-        <w:rStyle w:val="Nmerodepgina"/>
+        <w:rStyle w:val="PageNumber"/>
       </w:rPr>
       <w:instrText xml:space="preserve">PAGE  </w:instrText>
     </w:r>
     <w:r>
       <w:rPr>
-        <w:rStyle w:val="Nmerodepgina"/>
+        <w:rStyle w:val="PageNumber"/>
       </w:rPr>
       <w:fldChar w:fldCharType="end"/>
     </w:r>
   </w:p>
   <w:p>
     <w:pPr>
-      <w:pStyle w:val="Piedepgina"/>
+      <w:pStyle w:val="Footer"/>
     </w:pPr>
   </w:p>
 </w:ftr>
@@ -22221,40 +22037,40 @@
 <w:ftr xmlns:wpc="http://schemas.microsoft.com/office/word/2010/wordprocessingCanvas" xmlns:mo="http://schemas.microsoft.com/office/mac/office/2008/main" xmlns:mc="http://schemas.openxmlformats.org/markup-compatibility/2006" xmlns:mv="urn:schemas-microsoft-com:mac:vml" xmlns:o="urn:schemas-microsoft-com:office:office" xmlns:r="http://schemas.openxmlformats.org/officeDocument/2006/relationships" xmlns:m="http://schemas.openxmlformats.org/officeDocument/2006/math" xmlns:v="urn:schemas-microsoft-com:vml" xmlns:wp14="http://schemas.microsoft.com/office/word/2010/wordprocessingDrawing" xmlns:wp="http://schemas.openxmlformats.org/drawingml/2006/wordprocessingDrawing" xmlns:w10="urn:schemas-microsoft-com:office:word" xmlns:w="http://schemas.openxmlformats.org/wordprocessingml/2006/main" xmlns:w14="http://schemas.microsoft.com/office/word/2010/wordml" xmlns:w15="http://schemas.microsoft.com/office/word/2012/wordml" xmlns:wpg="http://schemas.microsoft.com/office/word/2010/wordprocessingGroup" xmlns:wpi="http://schemas.microsoft.com/office/word/2010/wordprocessingInk" xmlns:wne="http://schemas.microsoft.com/office/word/2006/wordml" xmlns:wps="http://schemas.microsoft.com/office/word/2010/wordprocessingShape" mc:Ignorable="w14 w15 wp14 mv">
   <w:p>
     <w:pPr>
-      <w:pStyle w:val="Piedepgina"/>
+      <w:pStyle w:val="Footer"/>
       <w:framePr w:wrap="none" w:vAnchor="text" w:hAnchor="margin" w:xAlign="center" w:y="1"/>
       <w:rPr>
-        <w:rStyle w:val="Nmerodepgina"/>
+        <w:rStyle w:val="PageNumber"/>
       </w:rPr>
     </w:pPr>
     <w:r>
       <w:rPr>
-        <w:rStyle w:val="Nmerodepgina"/>
+        <w:rStyle w:val="PageNumber"/>
       </w:rPr>
       <w:fldChar w:fldCharType="begin"/>
     </w:r>
     <w:r>
       <w:rPr>
-        <w:rStyle w:val="Nmerodepgina"/>
+        <w:rStyle w:val="PageNumber"/>
       </w:rPr>
       <w:instrText xml:space="preserve">PAGE  </w:instrText>
     </w:r>
     <w:r>
       <w:rPr>
-        <w:rStyle w:val="Nmerodepgina"/>
+        <w:rStyle w:val="PageNumber"/>
       </w:rPr>
       <w:fldChar w:fldCharType="separate"/>
     </w:r>
     <w:r>
       <w:rPr>
-        <w:rStyle w:val="Nmerodepgina"/>
+        <w:rStyle w:val="PageNumber"/>
         <w:noProof/>
       </w:rPr>
-      <w:t>2</w:t>
+      <w:t>1</w:t>
     </w:r>
     <w:r>
       <w:rPr>
-        <w:rStyle w:val="Nmerodepgina"/>
+        <w:rStyle w:val="PageNumber"/>
       </w:rPr>
       <w:fldChar w:fldCharType="end"/>
     </w:r>
@@ -22292,7 +22108,7 @@
             <w:txbxContent>
               <w:p>
                 <w:pPr>
-                  <w:pStyle w:val="Textoindependiente"/>
+                  <w:pStyle w:val="BodyText"/>
                   <w:spacing w:line="254" w:lineRule="exact"/>
                   <w:ind w:left="40"/>
                 </w:pPr>
@@ -22313,7 +22129,7 @@
                     <w:noProof/>
                     <w:w w:val="110"/>
                   </w:rPr>
-                  <w:t>28</w:t>
+                  <w:t>15</w:t>
                 </w:r>
                 <w:r>
                   <w:fldChar w:fldCharType="end"/>
@@ -23127,10 +22943,10 @@
     <w:name w:val="Normal"/>
     <w:qFormat/>
   </w:style>
-  <w:style w:type="paragraph" w:styleId="Ttulo1">
+  <w:style w:type="paragraph" w:styleId="Heading1">
     <w:name w:val="heading 1"/>
     <w:basedOn w:val="Normal"/>
-    <w:link w:val="Ttulo1Car"/>
+    <w:link w:val="Heading1Char"/>
     <w:uiPriority w:val="1"/>
     <w:qFormat/>
     <w:rsid w:val="00F51F2D"/>
@@ -23149,10 +22965,10 @@
       <w:lang w:val="en-US" w:eastAsia="en-US"/>
     </w:rPr>
   </w:style>
-  <w:style w:type="paragraph" w:styleId="Ttulo2">
+  <w:style w:type="paragraph" w:styleId="Heading2">
     <w:name w:val="heading 2"/>
     <w:basedOn w:val="Normal"/>
-    <w:link w:val="Ttulo2Car"/>
+    <w:link w:val="Heading2Char"/>
     <w:uiPriority w:val="1"/>
     <w:qFormat/>
     <w:rsid w:val="00F51F2D"/>
@@ -23171,10 +22987,10 @@
       <w:lang w:val="en-US" w:eastAsia="en-US"/>
     </w:rPr>
   </w:style>
-  <w:style w:type="paragraph" w:styleId="Ttulo3">
+  <w:style w:type="paragraph" w:styleId="Heading3">
     <w:name w:val="heading 3"/>
     <w:basedOn w:val="Normal"/>
-    <w:link w:val="Ttulo3Car"/>
+    <w:link w:val="Heading3Char"/>
     <w:uiPriority w:val="1"/>
     <w:qFormat/>
     <w:rsid w:val="00F51F2D"/>
@@ -23193,12 +23009,13 @@
       <w:lang w:val="en-US" w:eastAsia="en-US"/>
     </w:rPr>
   </w:style>
-  <w:style w:type="character" w:default="1" w:styleId="Fuentedeprrafopredeter">
+  <w:style w:type="character" w:default="1" w:styleId="DefaultParagraphFont">
     <w:name w:val="Default Paragraph Font"/>
     <w:uiPriority w:val="1"/>
+    <w:semiHidden/>
     <w:unhideWhenUsed/>
   </w:style>
-  <w:style w:type="table" w:default="1" w:styleId="Tablanormal">
+  <w:style w:type="table" w:default="1" w:styleId="TableNormal">
     <w:name w:val="Normal Table"/>
     <w:uiPriority w:val="99"/>
     <w:semiHidden/>
@@ -23213,7 +23030,7 @@
       </w:tblCellMar>
     </w:tblPr>
   </w:style>
-  <w:style w:type="numbering" w:default="1" w:styleId="Sinlista">
+  <w:style w:type="numbering" w:default="1" w:styleId="NoList">
     <w:name w:val="No List"/>
     <w:uiPriority w:val="99"/>
     <w:semiHidden/>
@@ -23229,10 +23046,10 @@
       <w:jc w:val="both"/>
     </w:pPr>
   </w:style>
-  <w:style w:type="paragraph" w:styleId="Textoindependiente">
+  <w:style w:type="paragraph" w:styleId="BodyText">
     <w:name w:val="Body Text"/>
     <w:basedOn w:val="Normal"/>
-    <w:link w:val="TextoindependienteCar"/>
+    <w:link w:val="BodyTextChar"/>
     <w:uiPriority w:val="1"/>
     <w:unhideWhenUsed/>
     <w:qFormat/>
@@ -23241,17 +23058,17 @@
       <w:spacing w:after="120"/>
     </w:pPr>
   </w:style>
-  <w:style w:type="character" w:customStyle="1" w:styleId="TextoindependienteCar">
-    <w:name w:val="Texto independiente Car"/>
-    <w:basedOn w:val="Fuentedeprrafopredeter"/>
-    <w:link w:val="Textoindependiente"/>
+  <w:style w:type="character" w:customStyle="1" w:styleId="BodyTextChar">
+    <w:name w:val="Body Text Char"/>
+    <w:basedOn w:val="DefaultParagraphFont"/>
+    <w:link w:val="BodyText"/>
     <w:uiPriority w:val="99"/>
     <w:semiHidden/>
     <w:rsid w:val="00510477"/>
   </w:style>
-  <w:style w:type="character" w:styleId="Hipervnculo">
+  <w:style w:type="character" w:styleId="Hyperlink">
     <w:name w:val="Hyperlink"/>
-    <w:basedOn w:val="Fuentedeprrafopredeter"/>
+    <w:basedOn w:val="DefaultParagraphFont"/>
     <w:uiPriority w:val="99"/>
     <w:unhideWhenUsed/>
     <w:rsid w:val="00510477"/>
@@ -23260,10 +23077,10 @@
       <w:u w:val="single"/>
     </w:rPr>
   </w:style>
-  <w:style w:type="character" w:customStyle="1" w:styleId="Ttulo1Car">
-    <w:name w:val="Título 1 Car"/>
-    <w:basedOn w:val="Fuentedeprrafopredeter"/>
-    <w:link w:val="Ttulo1"/>
+  <w:style w:type="character" w:customStyle="1" w:styleId="Heading1Char">
+    <w:name w:val="Heading 1 Char"/>
+    <w:basedOn w:val="DefaultParagraphFont"/>
+    <w:link w:val="Heading1"/>
     <w:uiPriority w:val="1"/>
     <w:rsid w:val="00F51F2D"/>
     <w:rPr>
@@ -23275,10 +23092,10 @@
       <w:lang w:val="en-US" w:eastAsia="en-US"/>
     </w:rPr>
   </w:style>
-  <w:style w:type="character" w:customStyle="1" w:styleId="Ttulo2Car">
-    <w:name w:val="Título 2 Car"/>
-    <w:basedOn w:val="Fuentedeprrafopredeter"/>
-    <w:link w:val="Ttulo2"/>
+  <w:style w:type="character" w:customStyle="1" w:styleId="Heading2Char">
+    <w:name w:val="Heading 2 Char"/>
+    <w:basedOn w:val="DefaultParagraphFont"/>
+    <w:link w:val="Heading2"/>
     <w:uiPriority w:val="1"/>
     <w:rsid w:val="00F51F2D"/>
     <w:rPr>
@@ -23290,10 +23107,10 @@
       <w:lang w:val="en-US" w:eastAsia="en-US"/>
     </w:rPr>
   </w:style>
-  <w:style w:type="character" w:customStyle="1" w:styleId="Ttulo3Car">
-    <w:name w:val="Título 3 Car"/>
-    <w:basedOn w:val="Fuentedeprrafopredeter"/>
-    <w:link w:val="Ttulo3"/>
+  <w:style w:type="character" w:customStyle="1" w:styleId="Heading3Char">
+    <w:name w:val="Heading 3 Char"/>
+    <w:basedOn w:val="DefaultParagraphFont"/>
+    <w:link w:val="Heading3"/>
     <w:uiPriority w:val="1"/>
     <w:rsid w:val="00F51F2D"/>
     <w:rPr>
@@ -23305,7 +23122,7 @@
       <w:lang w:val="en-US" w:eastAsia="en-US"/>
     </w:rPr>
   </w:style>
-  <w:style w:type="paragraph" w:styleId="Prrafodelista">
+  <w:style w:type="paragraph" w:styleId="ListParagraph">
     <w:name w:val="List Paragraph"/>
     <w:basedOn w:val="Normal"/>
     <w:uiPriority w:val="1"/>
@@ -23339,9 +23156,9 @@
       <w:lang w:val="en-US" w:eastAsia="en-US"/>
     </w:rPr>
   </w:style>
-  <w:style w:type="character" w:styleId="Textodelmarcadordeposicin">
+  <w:style w:type="character" w:styleId="PlaceholderText">
     <w:name w:val="Placeholder Text"/>
-    <w:basedOn w:val="Fuentedeprrafopredeter"/>
+    <w:basedOn w:val="DefaultParagraphFont"/>
     <w:uiPriority w:val="99"/>
     <w:semiHidden/>
     <w:rsid w:val="007123EF"/>
@@ -23349,10 +23166,10 @@
       <w:color w:val="808080"/>
     </w:rPr>
   </w:style>
-  <w:style w:type="paragraph" w:styleId="Encabezado">
+  <w:style w:type="paragraph" w:styleId="Header">
     <w:name w:val="header"/>
     <w:basedOn w:val="Normal"/>
-    <w:link w:val="EncabezadoCar"/>
+    <w:link w:val="HeaderChar"/>
     <w:uiPriority w:val="99"/>
     <w:unhideWhenUsed/>
     <w:rsid w:val="00917718"/>
@@ -23364,17 +23181,17 @@
       <w:spacing w:after="0" w:line="240" w:lineRule="auto"/>
     </w:pPr>
   </w:style>
-  <w:style w:type="character" w:customStyle="1" w:styleId="EncabezadoCar">
-    <w:name w:val="Encabezado Car"/>
-    <w:basedOn w:val="Fuentedeprrafopredeter"/>
-    <w:link w:val="Encabezado"/>
+  <w:style w:type="character" w:customStyle="1" w:styleId="HeaderChar">
+    <w:name w:val="Header Char"/>
+    <w:basedOn w:val="DefaultParagraphFont"/>
+    <w:link w:val="Header"/>
     <w:uiPriority w:val="99"/>
     <w:rsid w:val="00917718"/>
   </w:style>
-  <w:style w:type="paragraph" w:styleId="Piedepgina">
+  <w:style w:type="paragraph" w:styleId="Footer">
     <w:name w:val="footer"/>
     <w:basedOn w:val="Normal"/>
-    <w:link w:val="PiedepginaCar"/>
+    <w:link w:val="FooterChar"/>
     <w:uiPriority w:val="99"/>
     <w:unhideWhenUsed/>
     <w:rsid w:val="00917718"/>
@@ -23386,24 +23203,24 @@
       <w:spacing w:after="0" w:line="240" w:lineRule="auto"/>
     </w:pPr>
   </w:style>
-  <w:style w:type="character" w:customStyle="1" w:styleId="PiedepginaCar">
-    <w:name w:val="Pie de página Car"/>
-    <w:basedOn w:val="Fuentedeprrafopredeter"/>
-    <w:link w:val="Piedepgina"/>
+  <w:style w:type="character" w:customStyle="1" w:styleId="FooterChar">
+    <w:name w:val="Footer Char"/>
+    <w:basedOn w:val="DefaultParagraphFont"/>
+    <w:link w:val="Footer"/>
     <w:uiPriority w:val="99"/>
     <w:rsid w:val="00917718"/>
   </w:style>
-  <w:style w:type="character" w:styleId="Nmerodepgina">
+  <w:style w:type="character" w:styleId="PageNumber">
     <w:name w:val="page number"/>
-    <w:basedOn w:val="Fuentedeprrafopredeter"/>
+    <w:basedOn w:val="DefaultParagraphFont"/>
     <w:uiPriority w:val="99"/>
     <w:semiHidden/>
     <w:unhideWhenUsed/>
     <w:rsid w:val="00917718"/>
   </w:style>
-  <w:style w:type="character" w:styleId="Hipervnculovisitado">
+  <w:style w:type="character" w:styleId="FollowedHyperlink">
     <w:name w:val="FollowedHyperlink"/>
-    <w:basedOn w:val="Fuentedeprrafopredeter"/>
+    <w:basedOn w:val="DefaultParagraphFont"/>
     <w:uiPriority w:val="99"/>
     <w:semiHidden/>
     <w:unhideWhenUsed/>
@@ -23413,9 +23230,9 @@
       <w:u w:val="single"/>
     </w:rPr>
   </w:style>
-  <w:style w:type="character" w:styleId="Nmerodelnea">
+  <w:style w:type="character" w:styleId="LineNumber">
     <w:name w:val="line number"/>
-    <w:basedOn w:val="Fuentedeprrafopredeter"/>
+    <w:basedOn w:val="DefaultParagraphFont"/>
     <w:uiPriority w:val="99"/>
     <w:semiHidden/>
     <w:unhideWhenUsed/>

</xml_diff>

<commit_message>
Minor: update mSystems mSys_MAIN_rev_marked.docx
Changes to be committed:
	modified:   rev/mSys_MAIN_rev_marked.docx
</commit_message>
<xml_diff>
--- a/mSystems/rev/mSys_MAIN_rev_marked.docx
+++ b/mSystems/rev/mSys_MAIN_rev_marked.docx
@@ -41,7 +41,17 @@
           <w:sz w:val="32"/>
           <w:lang w:val="en-US"/>
         </w:rPr>
-        <w:t>Health and disease imprinted in the time variability of the human microbiome</w:t>
+        <w:t xml:space="preserve">Health and disease imprinted in the time variability of the human </w:t>
+      </w:r>
+      <w:bookmarkStart w:id="0" w:name="_GoBack"/>
+      <w:bookmarkEnd w:id="0"/>
+      <w:r>
+        <w:rPr>
+          <w:b/>
+          <w:sz w:val="32"/>
+          <w:lang w:val="en-US"/>
+        </w:rPr>
+        <w:t>microbiome</w:t>
       </w:r>
     </w:p>
     <w:p>
@@ -77,6 +87,7 @@
     <w:p>
       <w:pPr>
         <w:pStyle w:val="ASM"/>
+        <w:jc w:val="center"/>
         <w:rPr>
           <w:lang w:val="es-ES"/>
         </w:rPr>
@@ -174,7 +185,48 @@
           <w:bCs/>
           <w:lang w:val="es-ES"/>
         </w:rPr>
-        <w:t>, Amparo Latorre</w:t>
+        <w:t>,</w:t>
+      </w:r>
+      <w:r>
+        <w:rPr>
+          <w:b/>
+          <w:bCs/>
+          <w:lang w:val="es-ES"/>
+        </w:rPr>
+        <w:br/>
+      </w:r>
+      <w:r>
+        <w:rPr>
+          <w:b/>
+          <w:bCs/>
+          <w:highlight w:val="green"/>
+          <w:lang w:val="es-ES"/>
+        </w:rPr>
+        <w:t>Teresa Rubio</w:t>
+      </w:r>
+      <w:r>
+        <w:rPr>
+          <w:highlight w:val="green"/>
+          <w:vertAlign w:val="superscript"/>
+          <w:lang w:val="es-ES"/>
+        </w:rPr>
+        <w:t>1</w:t>
+      </w:r>
+      <w:r>
+        <w:rPr>
+          <w:b/>
+          <w:bCs/>
+          <w:lang w:val="es-ES"/>
+        </w:rPr>
+        <w:t xml:space="preserve">, </w:t>
+      </w:r>
+      <w:r>
+        <w:rPr>
+          <w:b/>
+          <w:bCs/>
+          <w:lang w:val="es-ES"/>
+        </w:rPr>
+        <w:t>Amparo Latorre</w:t>
       </w:r>
       <w:r>
         <w:rPr>
@@ -426,8 +478,8 @@
           <w:lang w:val="en-US"/>
         </w:rPr>
       </w:pPr>
-      <w:bookmarkStart w:id="0" w:name="_bookmark0"/>
-      <w:bookmarkEnd w:id="0"/>
+      <w:bookmarkStart w:id="1" w:name="_bookmark0"/>
+      <w:bookmarkEnd w:id="1"/>
       <w:r>
         <w:rPr>
           <w:rFonts w:ascii="MS Mincho" w:eastAsia="MS Mincho" w:hAnsi="MS Mincho" w:cs="MS Mincho"/>
@@ -443,8 +495,8 @@
         </w:rPr>
         <w:t xml:space="preserve"> </w:t>
       </w:r>
-      <w:bookmarkStart w:id="1" w:name="_bookmark1"/>
-      <w:bookmarkEnd w:id="1"/>
+      <w:bookmarkStart w:id="2" w:name="_bookmark1"/>
+      <w:bookmarkEnd w:id="2"/>
       <w:r>
         <w:rPr>
           <w:lang w:val="en-US"/>
@@ -3859,8 +3911,6 @@
         </w:rPr>
         <w:t xml:space="preserve"> which include pathogenic genera in them, but that are not present in the IBS patient</w:t>
       </w:r>
-      <w:bookmarkStart w:id="2" w:name="_GoBack"/>
-      <w:bookmarkEnd w:id="2"/>
       <w:r>
         <w:rPr>
           <w:highlight w:val="green"/>
@@ -7052,7 +7102,7 @@
         <w:pStyle w:val="ASM"/>
         <w:jc w:val="left"/>
         <w:rPr>
-          <w:rFonts w:ascii="Cambria Math" w:hAnsi="Cambria Math"/>
+          <w:rFonts w:ascii="Cambria Math" w:hAnsi="Cambria Math" w:hint="eastAsia"/>
           <w:lang w:val="en-US"/>
         </w:rPr>
       </w:pPr>
@@ -8707,7 +8757,7 @@
         <w:pStyle w:val="ASM"/>
         <w:jc w:val="left"/>
         <w:rPr>
-          <w:rFonts w:ascii="Cambria Math" w:hAnsi="Cambria Math"/>
+          <w:rFonts w:ascii="Cambria Math" w:hAnsi="Cambria Math" w:hint="eastAsia"/>
           <w:lang w:val="en-US"/>
         </w:rPr>
       </w:pPr>
@@ -8826,7 +8876,7 @@
         <w:pStyle w:val="ASM"/>
         <w:jc w:val="left"/>
         <w:rPr>
-          <w:rFonts w:ascii="Cambria Math" w:hAnsi="Cambria Math"/>
+          <w:rFonts w:ascii="Cambria Math" w:hAnsi="Cambria Math" w:hint="eastAsia"/>
           <w:lang w:val="en-US"/>
         </w:rPr>
       </w:pPr>
@@ -19385,17 +19435,22 @@
           <w:ilvl w:val="0"/>
           <w:numId w:val="1"/>
         </w:numPr>
+        <w:rPr>
+          <w:highlight w:val="green"/>
+        </w:rPr>
       </w:pPr>
       <w:r>
         <w:rPr>
           <w:b/>
           <w:bCs/>
+          <w:highlight w:val="green"/>
           <w:lang w:val="en-US"/>
         </w:rPr>
         <w:t>Ng SC</w:t>
       </w:r>
       <w:r>
         <w:rPr>
+          <w:highlight w:val="green"/>
           <w:lang w:val="en-US"/>
         </w:rPr>
         <w:t xml:space="preserve">, </w:t>
@@ -19404,12 +19459,14 @@
         <w:rPr>
           <w:b/>
           <w:bCs/>
+          <w:highlight w:val="green"/>
           <w:lang w:val="en-US"/>
         </w:rPr>
         <w:t>Lam EFC</w:t>
       </w:r>
       <w:r>
         <w:rPr>
+          <w:highlight w:val="green"/>
           <w:lang w:val="en-US"/>
         </w:rPr>
         <w:t xml:space="preserve">, </w:t>
@@ -19418,12 +19475,14 @@
         <w:rPr>
           <w:b/>
           <w:bCs/>
+          <w:highlight w:val="green"/>
           <w:lang w:val="en-US"/>
         </w:rPr>
         <w:t>Lam TTY</w:t>
       </w:r>
       <w:r>
         <w:rPr>
+          <w:highlight w:val="green"/>
           <w:lang w:val="en-US"/>
         </w:rPr>
         <w:t xml:space="preserve">, </w:t>
@@ -19432,12 +19491,14 @@
         <w:rPr>
           <w:b/>
           <w:bCs/>
+          <w:highlight w:val="green"/>
           <w:lang w:val="en-US"/>
         </w:rPr>
         <w:t>Chan Y</w:t>
       </w:r>
       <w:r>
         <w:rPr>
+          <w:highlight w:val="green"/>
           <w:lang w:val="en-US"/>
         </w:rPr>
         <w:t xml:space="preserve">, </w:t>
@@ -19446,12 +19507,14 @@
         <w:rPr>
           <w:b/>
           <w:bCs/>
+          <w:highlight w:val="green"/>
           <w:lang w:val="en-US"/>
         </w:rPr>
         <w:t>Law W</w:t>
       </w:r>
       <w:r>
         <w:rPr>
+          <w:highlight w:val="green"/>
           <w:lang w:val="en-US"/>
         </w:rPr>
         <w:t xml:space="preserve">, </w:t>
@@ -19461,6 +19524,7 @@
         <w:rPr>
           <w:b/>
           <w:bCs/>
+          <w:highlight w:val="green"/>
           <w:lang w:val="en-US"/>
         </w:rPr>
         <w:t>Tse</w:t>
@@ -19470,12 +19534,14 @@
         <w:rPr>
           <w:b/>
           <w:bCs/>
+          <w:highlight w:val="green"/>
           <w:lang w:val="en-US"/>
         </w:rPr>
         <w:t xml:space="preserve"> PCH</w:t>
       </w:r>
       <w:r>
         <w:rPr>
+          <w:highlight w:val="green"/>
           <w:lang w:val="en-US"/>
         </w:rPr>
         <w:t xml:space="preserve">, </w:t>
@@ -19485,6 +19551,7 @@
         <w:rPr>
           <w:b/>
           <w:bCs/>
+          <w:highlight w:val="green"/>
           <w:lang w:val="en-US"/>
         </w:rPr>
         <w:t>Kamm</w:t>
@@ -19494,12 +19561,14 @@
         <w:rPr>
           <w:b/>
           <w:bCs/>
+          <w:highlight w:val="green"/>
           <w:lang w:val="en-US"/>
         </w:rPr>
         <w:t xml:space="preserve"> M a</w:t>
       </w:r>
       <w:r>
         <w:rPr>
+          <w:highlight w:val="green"/>
           <w:lang w:val="en-US"/>
         </w:rPr>
         <w:t xml:space="preserve">, </w:t>
@@ -19508,12 +19577,14 @@
         <w:rPr>
           <w:b/>
           <w:bCs/>
+          <w:highlight w:val="green"/>
           <w:lang w:val="en-US"/>
         </w:rPr>
         <w:t>Sung JJY</w:t>
       </w:r>
       <w:r>
         <w:rPr>
+          <w:highlight w:val="green"/>
           <w:lang w:val="en-US"/>
         </w:rPr>
         <w:t xml:space="preserve">, </w:t>
@@ -19522,12 +19593,14 @@
         <w:rPr>
           <w:b/>
           <w:bCs/>
+          <w:highlight w:val="green"/>
           <w:lang w:val="en-US"/>
         </w:rPr>
         <w:t>Chan FKL</w:t>
       </w:r>
       <w:r>
         <w:rPr>
+          <w:highlight w:val="green"/>
           <w:lang w:val="en-US"/>
         </w:rPr>
         <w:t xml:space="preserve">, </w:t>
@@ -19536,44 +19609,393 @@
         <w:rPr>
           <w:b/>
           <w:bCs/>
+          <w:highlight w:val="green"/>
           <w:lang w:val="en-US"/>
         </w:rPr>
         <w:t>Wu JCY</w:t>
       </w:r>
       <w:r>
         <w:rPr>
+          <w:highlight w:val="green"/>
           <w:lang w:val="en-US"/>
         </w:rPr>
         <w:t xml:space="preserve">. 2013. Effect of probiotic bacteria on the intestinal microbiota in irritable bowel syndrome. </w:t>
       </w:r>
       <w:r>
+        <w:rPr>
+          <w:highlight w:val="green"/>
+        </w:rPr>
         <w:t xml:space="preserve">J </w:t>
       </w:r>
       <w:proofErr w:type="spellStart"/>
       <w:r>
+        <w:rPr>
+          <w:highlight w:val="green"/>
+        </w:rPr>
         <w:t>Gastroenterol</w:t>
       </w:r>
       <w:proofErr w:type="spellEnd"/>
       <w:r>
+        <w:rPr>
+          <w:highlight w:val="green"/>
+        </w:rPr>
         <w:t xml:space="preserve"> </w:t>
       </w:r>
       <w:proofErr w:type="spellStart"/>
       <w:r>
+        <w:rPr>
+          <w:highlight w:val="green"/>
+        </w:rPr>
         <w:t>Hepatol</w:t>
       </w:r>
       <w:proofErr w:type="spellEnd"/>
       <w:r>
+        <w:rPr>
+          <w:highlight w:val="green"/>
+        </w:rPr>
         <w:t xml:space="preserve"> </w:t>
       </w:r>
       <w:r>
         <w:rPr>
           <w:b/>
           <w:bCs/>
+          <w:highlight w:val="green"/>
         </w:rPr>
         <w:t>28</w:t>
       </w:r>
       <w:r>
+        <w:rPr>
+          <w:highlight w:val="green"/>
+        </w:rPr>
         <w:t>:1624–31.</w:t>
+      </w:r>
+    </w:p>
+    <w:p>
+      <w:pPr>
+        <w:pStyle w:val="ASM"/>
+        <w:numPr>
+          <w:ilvl w:val="0"/>
+          <w:numId w:val="1"/>
+        </w:numPr>
+        <w:rPr>
+          <w:highlight w:val="green"/>
+        </w:rPr>
+      </w:pPr>
+      <w:r>
+        <w:rPr>
+          <w:b/>
+          <w:bCs/>
+          <w:highlight w:val="green"/>
+          <w:lang w:val="en-US"/>
+        </w:rPr>
+        <w:t>Carroll IM</w:t>
+      </w:r>
+      <w:r>
+        <w:rPr>
+          <w:highlight w:val="green"/>
+          <w:lang w:val="en-US"/>
+        </w:rPr>
+        <w:t xml:space="preserve">, </w:t>
+      </w:r>
+      <w:proofErr w:type="spellStart"/>
+      <w:r>
+        <w:rPr>
+          <w:b/>
+          <w:bCs/>
+          <w:highlight w:val="green"/>
+          <w:lang w:val="en-US"/>
+        </w:rPr>
+        <w:t>Ringel-Kulka</w:t>
+      </w:r>
+      <w:proofErr w:type="spellEnd"/>
+      <w:r>
+        <w:rPr>
+          <w:b/>
+          <w:bCs/>
+          <w:highlight w:val="green"/>
+          <w:lang w:val="en-US"/>
+        </w:rPr>
+        <w:t xml:space="preserve"> T</w:t>
+      </w:r>
+      <w:r>
+        <w:rPr>
+          <w:highlight w:val="green"/>
+          <w:lang w:val="en-US"/>
+        </w:rPr>
+        <w:t xml:space="preserve">, </w:t>
+      </w:r>
+      <w:proofErr w:type="spellStart"/>
+      <w:r>
+        <w:rPr>
+          <w:b/>
+          <w:bCs/>
+          <w:highlight w:val="green"/>
+          <w:lang w:val="en-US"/>
+        </w:rPr>
+        <w:t>Siddle</w:t>
+      </w:r>
+      <w:proofErr w:type="spellEnd"/>
+      <w:r>
+        <w:rPr>
+          <w:b/>
+          <w:bCs/>
+          <w:highlight w:val="green"/>
+          <w:lang w:val="en-US"/>
+        </w:rPr>
+        <w:t xml:space="preserve"> JP</w:t>
+      </w:r>
+      <w:r>
+        <w:rPr>
+          <w:highlight w:val="green"/>
+          <w:lang w:val="en-US"/>
+        </w:rPr>
+        <w:t xml:space="preserve">, </w:t>
+      </w:r>
+      <w:proofErr w:type="spellStart"/>
+      <w:r>
+        <w:rPr>
+          <w:b/>
+          <w:bCs/>
+          <w:highlight w:val="green"/>
+          <w:lang w:val="en-US"/>
+        </w:rPr>
+        <w:t>Ringel</w:t>
+      </w:r>
+      <w:proofErr w:type="spellEnd"/>
+      <w:r>
+        <w:rPr>
+          <w:b/>
+          <w:bCs/>
+          <w:highlight w:val="green"/>
+          <w:lang w:val="en-US"/>
+        </w:rPr>
+        <w:t xml:space="preserve"> Y</w:t>
+      </w:r>
+      <w:r>
+        <w:rPr>
+          <w:highlight w:val="green"/>
+          <w:lang w:val="en-US"/>
+        </w:rPr>
+        <w:t xml:space="preserve">. 2012. Alterations in composition and diversity of the intestinal microbiota in patients with diarrhea-predominant irritable bowel syndrome. </w:t>
+      </w:r>
+      <w:proofErr w:type="spellStart"/>
+      <w:r>
+        <w:rPr>
+          <w:highlight w:val="green"/>
+        </w:rPr>
+        <w:t>Neurogastroenterol</w:t>
+      </w:r>
+      <w:proofErr w:type="spellEnd"/>
+      <w:r>
+        <w:rPr>
+          <w:highlight w:val="green"/>
+        </w:rPr>
+        <w:t xml:space="preserve"> Motil </w:t>
+      </w:r>
+      <w:r>
+        <w:rPr>
+          <w:b/>
+          <w:bCs/>
+          <w:highlight w:val="green"/>
+        </w:rPr>
+        <w:t>24</w:t>
+      </w:r>
+      <w:r>
+        <w:rPr>
+          <w:bCs/>
+          <w:highlight w:val="green"/>
+        </w:rPr>
+        <w:t>:521-30</w:t>
+      </w:r>
+    </w:p>
+    <w:p>
+      <w:pPr>
+        <w:pStyle w:val="ASM"/>
+        <w:numPr>
+          <w:ilvl w:val="0"/>
+          <w:numId w:val="1"/>
+        </w:numPr>
+        <w:rPr>
+          <w:highlight w:val="green"/>
+        </w:rPr>
+      </w:pPr>
+      <w:r>
+        <w:rPr>
+          <w:b/>
+          <w:bCs/>
+          <w:highlight w:val="green"/>
+          <w:lang w:val="en-US"/>
+        </w:rPr>
+        <w:t>Xu D</w:t>
+      </w:r>
+      <w:r>
+        <w:rPr>
+          <w:highlight w:val="green"/>
+          <w:lang w:val="en-US"/>
+        </w:rPr>
+        <w:t xml:space="preserve">, </w:t>
+      </w:r>
+      <w:r>
+        <w:rPr>
+          <w:b/>
+          <w:bCs/>
+          <w:highlight w:val="green"/>
+          <w:lang w:val="en-US"/>
+        </w:rPr>
+        <w:t>Gao J</w:t>
+      </w:r>
+      <w:r>
+        <w:rPr>
+          <w:highlight w:val="green"/>
+          <w:lang w:val="en-US"/>
+        </w:rPr>
+        <w:t xml:space="preserve">, </w:t>
+      </w:r>
+      <w:proofErr w:type="spellStart"/>
+      <w:r>
+        <w:rPr>
+          <w:b/>
+          <w:bCs/>
+          <w:highlight w:val="green"/>
+          <w:lang w:val="en-US"/>
+        </w:rPr>
+        <w:t>Gillilland</w:t>
+      </w:r>
+      <w:proofErr w:type="spellEnd"/>
+      <w:r>
+        <w:rPr>
+          <w:b/>
+          <w:bCs/>
+          <w:highlight w:val="green"/>
+          <w:lang w:val="en-US"/>
+        </w:rPr>
+        <w:t xml:space="preserve"> M</w:t>
+      </w:r>
+      <w:r>
+        <w:rPr>
+          <w:highlight w:val="green"/>
+          <w:lang w:val="en-US"/>
+        </w:rPr>
+        <w:t xml:space="preserve">, </w:t>
+      </w:r>
+      <w:r>
+        <w:rPr>
+          <w:b/>
+          <w:bCs/>
+          <w:highlight w:val="green"/>
+          <w:lang w:val="en-US"/>
+        </w:rPr>
+        <w:t>Wu X</w:t>
+      </w:r>
+      <w:r>
+        <w:rPr>
+          <w:highlight w:val="green"/>
+          <w:lang w:val="en-US"/>
+        </w:rPr>
+        <w:t xml:space="preserve">, </w:t>
+      </w:r>
+      <w:r>
+        <w:rPr>
+          <w:b/>
+          <w:bCs/>
+          <w:highlight w:val="green"/>
+          <w:lang w:val="en-US"/>
+        </w:rPr>
+        <w:t>Song I</w:t>
+      </w:r>
+      <w:r>
+        <w:rPr>
+          <w:highlight w:val="green"/>
+          <w:lang w:val="en-US"/>
+        </w:rPr>
+        <w:t xml:space="preserve">, </w:t>
+      </w:r>
+      <w:r>
+        <w:rPr>
+          <w:b/>
+          <w:bCs/>
+          <w:highlight w:val="green"/>
+          <w:lang w:val="en-US"/>
+        </w:rPr>
+        <w:t>Kao JY</w:t>
+      </w:r>
+      <w:r>
+        <w:rPr>
+          <w:highlight w:val="green"/>
+          <w:lang w:val="en-US"/>
+        </w:rPr>
+        <w:t xml:space="preserve">, </w:t>
+      </w:r>
+      <w:proofErr w:type="spellStart"/>
+      <w:r>
+        <w:rPr>
+          <w:b/>
+          <w:bCs/>
+          <w:highlight w:val="green"/>
+          <w:lang w:val="en-US"/>
+        </w:rPr>
+        <w:t>Owyang</w:t>
+      </w:r>
+      <w:proofErr w:type="spellEnd"/>
+      <w:r>
+        <w:rPr>
+          <w:b/>
+          <w:bCs/>
+          <w:highlight w:val="green"/>
+          <w:lang w:val="en-US"/>
+        </w:rPr>
+        <w:t xml:space="preserve"> C</w:t>
+      </w:r>
+      <w:r>
+        <w:rPr>
+          <w:highlight w:val="green"/>
+          <w:lang w:val="en-US"/>
+        </w:rPr>
+        <w:t xml:space="preserve">. 2014. </w:t>
+      </w:r>
+      <w:proofErr w:type="spellStart"/>
+      <w:r>
+        <w:rPr>
+          <w:highlight w:val="green"/>
+          <w:lang w:val="en-US"/>
+        </w:rPr>
+        <w:t>Rifaximin</w:t>
+      </w:r>
+      <w:proofErr w:type="spellEnd"/>
+      <w:r>
+        <w:rPr>
+          <w:highlight w:val="green"/>
+          <w:lang w:val="en-US"/>
+        </w:rPr>
+        <w:t xml:space="preserve"> alters intestinal bacteria and prevents stress-induced gut inflammation and visceral hyperalgesia in rats. </w:t>
+      </w:r>
+      <w:proofErr w:type="spellStart"/>
+      <w:r>
+        <w:rPr>
+          <w:highlight w:val="green"/>
+        </w:rPr>
+        <w:t>Gastroenterology</w:t>
+      </w:r>
+      <w:proofErr w:type="spellEnd"/>
+      <w:r>
+        <w:rPr>
+          <w:highlight w:val="green"/>
+        </w:rPr>
+        <w:t xml:space="preserve"> </w:t>
+      </w:r>
+      <w:r>
+        <w:rPr>
+          <w:b/>
+          <w:bCs/>
+          <w:highlight w:val="green"/>
+        </w:rPr>
+        <w:t>146</w:t>
+      </w:r>
+      <w:r>
+        <w:rPr>
+          <w:highlight w:val="green"/>
+        </w:rPr>
+        <w:t>:484–496.e4.</w:t>
       </w:r>
     </w:p>
     <w:p>
@@ -19584,17 +20006,27 @@
           <w:numId w:val="1"/>
         </w:numPr>
       </w:pPr>
-      <w:r>
-        <w:rPr>
-          <w:b/>
-          <w:bCs/>
-          <w:lang w:val="en-US"/>
-        </w:rPr>
-        <w:t>Carroll IM</w:t>
-      </w:r>
-      <w:r>
-        <w:rPr>
-          <w:lang w:val="en-US"/>
+      <w:proofErr w:type="spellStart"/>
+      <w:r>
+        <w:rPr>
+          <w:b/>
+          <w:bCs/>
+          <w:highlight w:val="green"/>
+        </w:rPr>
+        <w:t>Rooks</w:t>
+      </w:r>
+      <w:proofErr w:type="spellEnd"/>
+      <w:r>
+        <w:rPr>
+          <w:b/>
+          <w:bCs/>
+          <w:highlight w:val="green"/>
+        </w:rPr>
+        <w:t xml:space="preserve"> MG</w:t>
+      </w:r>
+      <w:r>
+        <w:rPr>
+          <w:highlight w:val="green"/>
         </w:rPr>
         <w:t xml:space="preserve">, </w:t>
       </w:r>
@@ -19603,22 +20035,70 @@
         <w:rPr>
           <w:b/>
           <w:bCs/>
-          <w:lang w:val="en-US"/>
-        </w:rPr>
-        <w:t>Ringel-Kulka</w:t>
-      </w:r>
-      <w:proofErr w:type="spellEnd"/>
-      <w:r>
-        <w:rPr>
-          <w:b/>
-          <w:bCs/>
-          <w:lang w:val="en-US"/>
+          <w:highlight w:val="green"/>
+        </w:rPr>
+        <w:t>Veiga</w:t>
+      </w:r>
+      <w:proofErr w:type="spellEnd"/>
+      <w:r>
+        <w:rPr>
+          <w:b/>
+          <w:bCs/>
+          <w:highlight w:val="green"/>
+        </w:rPr>
+        <w:t xml:space="preserve"> P</w:t>
+      </w:r>
+      <w:r>
+        <w:rPr>
+          <w:highlight w:val="green"/>
+        </w:rPr>
+        <w:t xml:space="preserve">, </w:t>
+      </w:r>
+      <w:proofErr w:type="spellStart"/>
+      <w:r>
+        <w:rPr>
+          <w:b/>
+          <w:bCs/>
+          <w:highlight w:val="green"/>
+        </w:rPr>
+        <w:t>Wardwell-scott</w:t>
+      </w:r>
+      <w:proofErr w:type="spellEnd"/>
+      <w:r>
+        <w:rPr>
+          <w:b/>
+          <w:bCs/>
+          <w:highlight w:val="green"/>
+        </w:rPr>
+        <w:t xml:space="preserve"> LH</w:t>
+      </w:r>
+      <w:r>
+        <w:rPr>
+          <w:highlight w:val="green"/>
+        </w:rPr>
+        <w:t xml:space="preserve">, </w:t>
+      </w:r>
+      <w:proofErr w:type="spellStart"/>
+      <w:r>
+        <w:rPr>
+          <w:b/>
+          <w:bCs/>
+          <w:highlight w:val="green"/>
+        </w:rPr>
+        <w:t>Tickle</w:t>
+      </w:r>
+      <w:proofErr w:type="spellEnd"/>
+      <w:r>
+        <w:rPr>
+          <w:b/>
+          <w:bCs/>
+          <w:highlight w:val="green"/>
         </w:rPr>
         <w:t xml:space="preserve"> T</w:t>
       </w:r>
       <w:r>
         <w:rPr>
-          <w:lang w:val="en-US"/>
+          <w:highlight w:val="green"/>
         </w:rPr>
         <w:t xml:space="preserve">, </w:t>
       </w:r>
@@ -19627,22 +20107,22 @@
         <w:rPr>
           <w:b/>
           <w:bCs/>
-          <w:lang w:val="en-US"/>
-        </w:rPr>
-        <w:t>Siddle</w:t>
-      </w:r>
-      <w:proofErr w:type="spellEnd"/>
-      <w:r>
-        <w:rPr>
-          <w:b/>
-          <w:bCs/>
-          <w:lang w:val="en-US"/>
-        </w:rPr>
-        <w:t xml:space="preserve"> JP</w:t>
-      </w:r>
-      <w:r>
-        <w:rPr>
-          <w:lang w:val="en-US"/>
+          <w:highlight w:val="green"/>
+        </w:rPr>
+        <w:t>Segata</w:t>
+      </w:r>
+      <w:proofErr w:type="spellEnd"/>
+      <w:r>
+        <w:rPr>
+          <w:b/>
+          <w:bCs/>
+          <w:highlight w:val="green"/>
+        </w:rPr>
+        <w:t xml:space="preserve"> N</w:t>
+      </w:r>
+      <w:r>
+        <w:rPr>
+          <w:highlight w:val="green"/>
         </w:rPr>
         <w:t xml:space="preserve">, </w:t>
       </w:r>
@@ -19651,77 +20131,46 @@
         <w:rPr>
           <w:b/>
           <w:bCs/>
-          <w:lang w:val="en-US"/>
-        </w:rPr>
-        <w:t>Ringel</w:t>
-      </w:r>
-      <w:proofErr w:type="spellEnd"/>
-      <w:r>
-        <w:rPr>
-          <w:b/>
-          <w:bCs/>
-          <w:lang w:val="en-US"/>
-        </w:rPr>
-        <w:t xml:space="preserve"> Y</w:t>
-      </w:r>
-      <w:r>
-        <w:rPr>
-          <w:lang w:val="en-US"/>
-        </w:rPr>
-        <w:t xml:space="preserve">. 2012. Alterations in composition and diversity of the intestinal microbiota in patients with diarrhea-predominant irritable bowel syndrome. </w:t>
-      </w:r>
-      <w:proofErr w:type="spellStart"/>
-      <w:r>
-        <w:t>Neurogastroenterol</w:t>
-      </w:r>
-      <w:proofErr w:type="spellEnd"/>
-      <w:r>
-        <w:t xml:space="preserve"> Motil </w:t>
-      </w:r>
-      <w:r>
-        <w:rPr>
-          <w:b/>
-          <w:bCs/>
-        </w:rPr>
-        <w:t>24</w:t>
-      </w:r>
-      <w:r>
-        <w:t>.</w:t>
-      </w:r>
-    </w:p>
-    <w:p>
-      <w:pPr>
-        <w:pStyle w:val="ASM"/>
-        <w:numPr>
-          <w:ilvl w:val="0"/>
-          <w:numId w:val="1"/>
-        </w:numPr>
-      </w:pPr>
-      <w:r>
-        <w:rPr>
-          <w:b/>
-          <w:bCs/>
-          <w:lang w:val="en-US"/>
-        </w:rPr>
-        <w:t>Xu D</w:t>
-      </w:r>
-      <w:r>
-        <w:rPr>
-          <w:lang w:val="en-US"/>
+          <w:highlight w:val="green"/>
+        </w:rPr>
+        <w:t>Michaud</w:t>
+      </w:r>
+      <w:proofErr w:type="spellEnd"/>
+      <w:r>
+        <w:rPr>
+          <w:b/>
+          <w:bCs/>
+          <w:highlight w:val="green"/>
+        </w:rPr>
+        <w:t xml:space="preserve"> M</w:t>
+      </w:r>
+      <w:r>
+        <w:rPr>
+          <w:highlight w:val="green"/>
         </w:rPr>
         <w:t xml:space="preserve">, </w:t>
       </w:r>
-      <w:r>
-        <w:rPr>
-          <w:b/>
-          <w:bCs/>
-          <w:lang w:val="en-US"/>
-        </w:rPr>
-        <w:t>Gao J</w:t>
-      </w:r>
-      <w:r>
-        <w:rPr>
-          <w:lang w:val="en-US"/>
+      <w:proofErr w:type="spellStart"/>
+      <w:r>
+        <w:rPr>
+          <w:b/>
+          <w:bCs/>
+          <w:highlight w:val="green"/>
+        </w:rPr>
+        <w:t>Gallini</w:t>
+      </w:r>
+      <w:proofErr w:type="spellEnd"/>
+      <w:r>
+        <w:rPr>
+          <w:b/>
+          <w:bCs/>
+          <w:highlight w:val="green"/>
+        </w:rPr>
+        <w:t xml:space="preserve"> CA</w:t>
+      </w:r>
+      <w:r>
+        <w:rPr>
+          <w:highlight w:val="green"/>
         </w:rPr>
         <w:t xml:space="preserve">, </w:t>
       </w:r>
@@ -19730,22 +20179,22 @@
         <w:rPr>
           <w:b/>
           <w:bCs/>
-          <w:lang w:val="en-US"/>
-        </w:rPr>
-        <w:t>Gillilland</w:t>
-      </w:r>
-      <w:proofErr w:type="spellEnd"/>
-      <w:r>
-        <w:rPr>
-          <w:b/>
-          <w:bCs/>
-          <w:lang w:val="en-US"/>
-        </w:rPr>
-        <w:t xml:space="preserve"> M</w:t>
-      </w:r>
-      <w:r>
-        <w:rPr>
-          <w:lang w:val="en-US"/>
+          <w:highlight w:val="green"/>
+        </w:rPr>
+        <w:t>Beal</w:t>
+      </w:r>
+      <w:proofErr w:type="spellEnd"/>
+      <w:r>
+        <w:rPr>
+          <w:b/>
+          <w:bCs/>
+          <w:highlight w:val="green"/>
+        </w:rPr>
+        <w:t xml:space="preserve"> C</w:t>
+      </w:r>
+      <w:r>
+        <w:rPr>
+          <w:highlight w:val="green"/>
         </w:rPr>
         <w:t xml:space="preserve">, </w:t>
       </w:r>
@@ -19753,27 +20202,55 @@
         <w:rPr>
           <w:b/>
           <w:bCs/>
-          <w:lang w:val="en-US"/>
-        </w:rPr>
-        <w:t>Wu X</w:t>
-      </w:r>
-      <w:r>
-        <w:rPr>
-          <w:lang w:val="en-US"/>
+          <w:highlight w:val="green"/>
+        </w:rPr>
+        <w:t xml:space="preserve">van </w:t>
+      </w:r>
+      <w:proofErr w:type="spellStart"/>
+      <w:r>
+        <w:rPr>
+          <w:b/>
+          <w:bCs/>
+          <w:highlight w:val="green"/>
+        </w:rPr>
+        <w:t>Hylckama-Vlieg</w:t>
+      </w:r>
+      <w:proofErr w:type="spellEnd"/>
+      <w:r>
+        <w:rPr>
+          <w:b/>
+          <w:bCs/>
+          <w:highlight w:val="green"/>
+        </w:rPr>
+        <w:t xml:space="preserve"> JET</w:t>
+      </w:r>
+      <w:r>
+        <w:rPr>
+          <w:highlight w:val="green"/>
         </w:rPr>
         <w:t xml:space="preserve">, </w:t>
       </w:r>
-      <w:r>
-        <w:rPr>
-          <w:b/>
-          <w:bCs/>
-          <w:lang w:val="en-US"/>
-        </w:rPr>
-        <w:t>Song I</w:t>
-      </w:r>
-      <w:r>
-        <w:rPr>
-          <w:lang w:val="en-US"/>
+      <w:proofErr w:type="spellStart"/>
+      <w:r>
+        <w:rPr>
+          <w:b/>
+          <w:bCs/>
+          <w:highlight w:val="green"/>
+        </w:rPr>
+        <w:t>Ballal</w:t>
+      </w:r>
+      <w:proofErr w:type="spellEnd"/>
+      <w:r>
+        <w:rPr>
+          <w:b/>
+          <w:bCs/>
+          <w:highlight w:val="green"/>
+        </w:rPr>
+        <w:t xml:space="preserve"> SA</w:t>
+      </w:r>
+      <w:r>
+        <w:rPr>
+          <w:highlight w:val="green"/>
         </w:rPr>
         <w:t xml:space="preserve">, </w:t>
       </w:r>
@@ -19781,13 +20258,13 @@
         <w:rPr>
           <w:b/>
           <w:bCs/>
-          <w:lang w:val="en-US"/>
-        </w:rPr>
-        <w:t>Kao JY</w:t>
-      </w:r>
-      <w:r>
-        <w:rPr>
-          <w:lang w:val="en-US"/>
+          <w:highlight w:val="green"/>
+        </w:rPr>
+        <w:t>Morgan XC</w:t>
+      </w:r>
+      <w:r>
+        <w:rPr>
+          <w:highlight w:val="green"/>
         </w:rPr>
         <w:t xml:space="preserve">, </w:t>
       </w:r>
@@ -19796,491 +20273,270 @@
         <w:rPr>
           <w:b/>
           <w:bCs/>
-          <w:lang w:val="en-US"/>
-        </w:rPr>
-        <w:t>Owyang</w:t>
-      </w:r>
-      <w:proofErr w:type="spellEnd"/>
-      <w:r>
-        <w:rPr>
-          <w:b/>
-          <w:bCs/>
-          <w:lang w:val="en-US"/>
+          <w:highlight w:val="green"/>
+        </w:rPr>
+        <w:t>Glickman</w:t>
+      </w:r>
+      <w:proofErr w:type="spellEnd"/>
+      <w:r>
+        <w:rPr>
+          <w:b/>
+          <w:bCs/>
+          <w:highlight w:val="green"/>
+        </w:rPr>
+        <w:t xml:space="preserve"> JN</w:t>
+      </w:r>
+      <w:r>
+        <w:rPr>
+          <w:highlight w:val="green"/>
+        </w:rPr>
+        <w:t xml:space="preserve">, </w:t>
+      </w:r>
+      <w:proofErr w:type="spellStart"/>
+      <w:r>
+        <w:rPr>
+          <w:b/>
+          <w:bCs/>
+          <w:highlight w:val="green"/>
+        </w:rPr>
+        <w:t>Gevers</w:t>
+      </w:r>
+      <w:proofErr w:type="spellEnd"/>
+      <w:r>
+        <w:rPr>
+          <w:b/>
+          <w:bCs/>
+          <w:highlight w:val="green"/>
+        </w:rPr>
+        <w:t xml:space="preserve"> D</w:t>
+      </w:r>
+      <w:r>
+        <w:rPr>
+          <w:highlight w:val="green"/>
+        </w:rPr>
+        <w:t xml:space="preserve">, </w:t>
+      </w:r>
+      <w:proofErr w:type="spellStart"/>
+      <w:r>
+        <w:rPr>
+          <w:b/>
+          <w:bCs/>
+          <w:highlight w:val="green"/>
+        </w:rPr>
+        <w:t>Huttenhower</w:t>
+      </w:r>
+      <w:proofErr w:type="spellEnd"/>
+      <w:r>
+        <w:rPr>
+          <w:b/>
+          <w:bCs/>
+          <w:highlight w:val="green"/>
         </w:rPr>
         <w:t xml:space="preserve"> C</w:t>
       </w:r>
       <w:r>
         <w:rPr>
-          <w:lang w:val="en-US"/>
+          <w:highlight w:val="green"/>
+        </w:rPr>
+        <w:t xml:space="preserve">, </w:t>
+      </w:r>
+      <w:r>
+        <w:rPr>
+          <w:b/>
+          <w:bCs/>
+          <w:highlight w:val="green"/>
+        </w:rPr>
+        <w:t>Garrett WS</w:t>
+      </w:r>
+      <w:r>
+        <w:rPr>
+          <w:highlight w:val="green"/>
+        </w:rPr>
+        <w:t xml:space="preserve">, </w:t>
+      </w:r>
+      <w:proofErr w:type="spellStart"/>
+      <w:r>
+        <w:rPr>
+          <w:b/>
+          <w:bCs/>
+          <w:highlight w:val="green"/>
+        </w:rPr>
+        <w:t>Hylckama-vlieg</w:t>
+      </w:r>
+      <w:proofErr w:type="spellEnd"/>
+      <w:r>
+        <w:rPr>
+          <w:b/>
+          <w:bCs/>
+          <w:highlight w:val="green"/>
+        </w:rPr>
+        <w:t xml:space="preserve"> JET Van</w:t>
+      </w:r>
+      <w:r>
+        <w:rPr>
+          <w:highlight w:val="green"/>
+        </w:rPr>
+        <w:t xml:space="preserve">, </w:t>
+      </w:r>
+      <w:proofErr w:type="spellStart"/>
+      <w:r>
+        <w:rPr>
+          <w:b/>
+          <w:bCs/>
+          <w:highlight w:val="green"/>
+        </w:rPr>
+        <w:t>Ballal</w:t>
+      </w:r>
+      <w:proofErr w:type="spellEnd"/>
+      <w:r>
+        <w:rPr>
+          <w:b/>
+          <w:bCs/>
+          <w:highlight w:val="green"/>
+        </w:rPr>
+        <w:t xml:space="preserve"> SA</w:t>
+      </w:r>
+      <w:r>
+        <w:rPr>
+          <w:highlight w:val="green"/>
+        </w:rPr>
+        <w:t xml:space="preserve">, </w:t>
+      </w:r>
+      <w:r>
+        <w:rPr>
+          <w:b/>
+          <w:bCs/>
+          <w:highlight w:val="green"/>
+        </w:rPr>
+        <w:t>Morgan XC</w:t>
+      </w:r>
+      <w:r>
+        <w:rPr>
+          <w:highlight w:val="green"/>
+        </w:rPr>
+        <w:t xml:space="preserve">, </w:t>
+      </w:r>
+      <w:proofErr w:type="spellStart"/>
+      <w:r>
+        <w:rPr>
+          <w:b/>
+          <w:bCs/>
+          <w:highlight w:val="green"/>
+        </w:rPr>
+        <w:t>Glickman</w:t>
+      </w:r>
+      <w:proofErr w:type="spellEnd"/>
+      <w:r>
+        <w:rPr>
+          <w:b/>
+          <w:bCs/>
+          <w:highlight w:val="green"/>
+        </w:rPr>
+        <w:t xml:space="preserve"> JN</w:t>
+      </w:r>
+      <w:r>
+        <w:rPr>
+          <w:highlight w:val="green"/>
+        </w:rPr>
+        <w:t xml:space="preserve">, </w:t>
+      </w:r>
+      <w:proofErr w:type="spellStart"/>
+      <w:r>
+        <w:rPr>
+          <w:b/>
+          <w:bCs/>
+          <w:highlight w:val="green"/>
+        </w:rPr>
+        <w:t>Gevers</w:t>
+      </w:r>
+      <w:proofErr w:type="spellEnd"/>
+      <w:r>
+        <w:rPr>
+          <w:b/>
+          <w:bCs/>
+          <w:highlight w:val="green"/>
+        </w:rPr>
+        <w:t xml:space="preserve"> D</w:t>
+      </w:r>
+      <w:r>
+        <w:rPr>
+          <w:highlight w:val="green"/>
+        </w:rPr>
+        <w:t xml:space="preserve">, </w:t>
+      </w:r>
+      <w:proofErr w:type="spellStart"/>
+      <w:r>
+        <w:rPr>
+          <w:b/>
+          <w:bCs/>
+          <w:highlight w:val="green"/>
+        </w:rPr>
+        <w:t>Huttenhower</w:t>
+      </w:r>
+      <w:proofErr w:type="spellEnd"/>
+      <w:r>
+        <w:rPr>
+          <w:b/>
+          <w:bCs/>
+          <w:highlight w:val="green"/>
+        </w:rPr>
+        <w:t xml:space="preserve"> C</w:t>
+      </w:r>
+      <w:r>
+        <w:rPr>
+          <w:highlight w:val="green"/>
+        </w:rPr>
+        <w:t xml:space="preserve">, </w:t>
+      </w:r>
+      <w:r>
+        <w:rPr>
+          <w:b/>
+          <w:bCs/>
+          <w:highlight w:val="green"/>
+        </w:rPr>
+        <w:t>Garrett WS</w:t>
+      </w:r>
+      <w:r>
+        <w:rPr>
+          <w:highlight w:val="green"/>
         </w:rPr>
         <w:t xml:space="preserve">. 2014. </w:t>
       </w:r>
-      <w:proofErr w:type="spellStart"/>
-      <w:r>
-        <w:rPr>
-          <w:lang w:val="en-US"/>
-        </w:rPr>
-        <w:t>Rifaximin</w:t>
-      </w:r>
-      <w:proofErr w:type="spellEnd"/>
-      <w:r>
-        <w:rPr>
-          <w:lang w:val="en-US"/>
-        </w:rPr>
-        <w:t xml:space="preserve"> alters intestinal bacteria and prevents stress-induced gut inflammation and visceral hyperalgesia in rats. </w:t>
-      </w:r>
-      <w:proofErr w:type="spellStart"/>
-      <w:r>
-        <w:t>Gastroenterology</w:t>
-      </w:r>
-      <w:proofErr w:type="spellEnd"/>
-      <w:r>
-        <w:t xml:space="preserve"> </w:t>
-      </w:r>
-      <w:r>
-        <w:rPr>
-          <w:b/>
-          <w:bCs/>
-        </w:rPr>
-        <w:t>146</w:t>
-      </w:r>
-      <w:r>
-        <w:t>:484–496.e4.</w:t>
-      </w:r>
-    </w:p>
-    <w:p>
-      <w:pPr>
-        <w:pStyle w:val="ASM"/>
-        <w:numPr>
-          <w:ilvl w:val="0"/>
-          <w:numId w:val="1"/>
-        </w:numPr>
-      </w:pPr>
-      <w:proofErr w:type="spellStart"/>
-      <w:r>
-        <w:rPr>
-          <w:b/>
-          <w:bCs/>
-        </w:rPr>
-        <w:t>Rooks</w:t>
-      </w:r>
-      <w:proofErr w:type="spellEnd"/>
-      <w:r>
-        <w:rPr>
-          <w:b/>
-          <w:bCs/>
-        </w:rPr>
-        <w:t xml:space="preserve"> MG</w:t>
-      </w:r>
-      <w:r>
-        <w:t xml:space="preserve">, </w:t>
-      </w:r>
-      <w:proofErr w:type="spellStart"/>
-      <w:r>
-        <w:rPr>
-          <w:b/>
-          <w:bCs/>
-        </w:rPr>
-        <w:t>Veiga</w:t>
-      </w:r>
-      <w:proofErr w:type="spellEnd"/>
-      <w:r>
-        <w:rPr>
-          <w:b/>
-          <w:bCs/>
-        </w:rPr>
-        <w:t xml:space="preserve"> P</w:t>
-      </w:r>
-      <w:r>
-        <w:t xml:space="preserve">, </w:t>
-      </w:r>
-      <w:proofErr w:type="spellStart"/>
-      <w:r>
-        <w:rPr>
-          <w:b/>
-          <w:bCs/>
-        </w:rPr>
-        <w:t>Wardwell-scott</w:t>
-      </w:r>
-      <w:proofErr w:type="spellEnd"/>
-      <w:r>
-        <w:rPr>
-          <w:b/>
-          <w:bCs/>
-        </w:rPr>
-        <w:t xml:space="preserve"> LH</w:t>
-      </w:r>
-      <w:r>
-        <w:t xml:space="preserve">, </w:t>
-      </w:r>
-      <w:proofErr w:type="spellStart"/>
-      <w:r>
-        <w:rPr>
-          <w:b/>
-          <w:bCs/>
-        </w:rPr>
-        <w:t>Tickle</w:t>
-      </w:r>
-      <w:proofErr w:type="spellEnd"/>
-      <w:r>
-        <w:rPr>
-          <w:b/>
-          <w:bCs/>
-        </w:rPr>
-        <w:t xml:space="preserve"> T</w:t>
-      </w:r>
-      <w:r>
-        <w:t xml:space="preserve">, </w:t>
-      </w:r>
-      <w:proofErr w:type="spellStart"/>
-      <w:r>
-        <w:rPr>
-          <w:b/>
-          <w:bCs/>
-        </w:rPr>
-        <w:t>Segata</w:t>
-      </w:r>
-      <w:proofErr w:type="spellEnd"/>
-      <w:r>
-        <w:rPr>
-          <w:b/>
-          <w:bCs/>
-        </w:rPr>
-        <w:t xml:space="preserve"> N</w:t>
-      </w:r>
-      <w:r>
-        <w:t xml:space="preserve">, </w:t>
-      </w:r>
-      <w:proofErr w:type="spellStart"/>
-      <w:r>
-        <w:rPr>
-          <w:b/>
-          <w:bCs/>
-        </w:rPr>
-        <w:t>Michaud</w:t>
-      </w:r>
-      <w:proofErr w:type="spellEnd"/>
-      <w:r>
-        <w:rPr>
-          <w:b/>
-          <w:bCs/>
-        </w:rPr>
-        <w:t xml:space="preserve"> M</w:t>
-      </w:r>
-      <w:r>
-        <w:t xml:space="preserve">, </w:t>
-      </w:r>
-      <w:proofErr w:type="spellStart"/>
-      <w:r>
-        <w:rPr>
-          <w:b/>
-          <w:bCs/>
-        </w:rPr>
-        <w:t>Gallini</w:t>
-      </w:r>
-      <w:proofErr w:type="spellEnd"/>
-      <w:r>
-        <w:rPr>
-          <w:b/>
-          <w:bCs/>
-        </w:rPr>
-        <w:t xml:space="preserve"> CA</w:t>
-      </w:r>
-      <w:r>
-        <w:t xml:space="preserve">, </w:t>
-      </w:r>
-      <w:proofErr w:type="spellStart"/>
-      <w:r>
-        <w:rPr>
-          <w:b/>
-          <w:bCs/>
-        </w:rPr>
-        <w:t>Beal</w:t>
-      </w:r>
-      <w:proofErr w:type="spellEnd"/>
-      <w:r>
-        <w:rPr>
-          <w:b/>
-          <w:bCs/>
-        </w:rPr>
-        <w:t xml:space="preserve"> C</w:t>
-      </w:r>
-      <w:r>
-        <w:t xml:space="preserve">, </w:t>
-      </w:r>
-      <w:r>
-        <w:rPr>
-          <w:b/>
-          <w:bCs/>
-        </w:rPr>
-        <w:t xml:space="preserve">van </w:t>
-      </w:r>
-      <w:proofErr w:type="spellStart"/>
-      <w:r>
-        <w:rPr>
-          <w:b/>
-          <w:bCs/>
-        </w:rPr>
-        <w:t>Hylckama-Vlieg</w:t>
-      </w:r>
-      <w:proofErr w:type="spellEnd"/>
-      <w:r>
-        <w:rPr>
-          <w:b/>
-          <w:bCs/>
-        </w:rPr>
-        <w:t xml:space="preserve"> JET</w:t>
-      </w:r>
-      <w:r>
-        <w:t xml:space="preserve">, </w:t>
-      </w:r>
-      <w:proofErr w:type="spellStart"/>
-      <w:r>
-        <w:rPr>
-          <w:b/>
-          <w:bCs/>
-        </w:rPr>
-        <w:t>Ballal</w:t>
-      </w:r>
-      <w:proofErr w:type="spellEnd"/>
-      <w:r>
-        <w:rPr>
-          <w:b/>
-          <w:bCs/>
-        </w:rPr>
-        <w:t xml:space="preserve"> SA</w:t>
-      </w:r>
-      <w:r>
-        <w:t xml:space="preserve">, </w:t>
-      </w:r>
-      <w:r>
-        <w:rPr>
-          <w:b/>
-          <w:bCs/>
-        </w:rPr>
-        <w:t>Morgan XC</w:t>
-      </w:r>
-      <w:r>
-        <w:t xml:space="preserve">, </w:t>
-      </w:r>
-      <w:proofErr w:type="spellStart"/>
-      <w:r>
-        <w:rPr>
-          <w:b/>
-          <w:bCs/>
-        </w:rPr>
-        <w:t>Glickman</w:t>
-      </w:r>
-      <w:proofErr w:type="spellEnd"/>
-      <w:r>
-        <w:rPr>
-          <w:b/>
-          <w:bCs/>
-        </w:rPr>
-        <w:t xml:space="preserve"> JN</w:t>
-      </w:r>
-      <w:r>
-        <w:t xml:space="preserve">, </w:t>
-      </w:r>
-      <w:proofErr w:type="spellStart"/>
-      <w:r>
-        <w:rPr>
-          <w:b/>
-          <w:bCs/>
-        </w:rPr>
-        <w:t>Gevers</w:t>
-      </w:r>
-      <w:proofErr w:type="spellEnd"/>
-      <w:r>
-        <w:rPr>
-          <w:b/>
-          <w:bCs/>
-        </w:rPr>
-        <w:t xml:space="preserve"> D</w:t>
-      </w:r>
-      <w:r>
-        <w:t xml:space="preserve">, </w:t>
-      </w:r>
-      <w:proofErr w:type="spellStart"/>
-      <w:r>
-        <w:rPr>
-          <w:b/>
-          <w:bCs/>
-        </w:rPr>
-        <w:t>Huttenhower</w:t>
-      </w:r>
-      <w:proofErr w:type="spellEnd"/>
-      <w:r>
-        <w:rPr>
-          <w:b/>
-          <w:bCs/>
-        </w:rPr>
-        <w:t xml:space="preserve"> C</w:t>
-      </w:r>
-      <w:r>
-        <w:t xml:space="preserve">, </w:t>
-      </w:r>
-      <w:r>
-        <w:rPr>
-          <w:b/>
-          <w:bCs/>
-        </w:rPr>
-        <w:t>Garrett WS</w:t>
-      </w:r>
-      <w:r>
-        <w:t xml:space="preserve">, </w:t>
-      </w:r>
-      <w:proofErr w:type="spellStart"/>
-      <w:r>
-        <w:rPr>
-          <w:b/>
-          <w:bCs/>
-        </w:rPr>
-        <w:t>Hylckama-vlieg</w:t>
-      </w:r>
-      <w:proofErr w:type="spellEnd"/>
-      <w:r>
-        <w:rPr>
-          <w:b/>
-          <w:bCs/>
-        </w:rPr>
-        <w:t xml:space="preserve"> JET Van</w:t>
-      </w:r>
-      <w:r>
-        <w:t xml:space="preserve">, </w:t>
-      </w:r>
-      <w:proofErr w:type="spellStart"/>
-      <w:r>
-        <w:rPr>
-          <w:b/>
-          <w:bCs/>
-        </w:rPr>
-        <w:t>Ballal</w:t>
-      </w:r>
-      <w:proofErr w:type="spellEnd"/>
-      <w:r>
-        <w:rPr>
-          <w:b/>
-          <w:bCs/>
-        </w:rPr>
-        <w:t xml:space="preserve"> SA</w:t>
-      </w:r>
-      <w:r>
-        <w:t xml:space="preserve">, </w:t>
-      </w:r>
-      <w:r>
-        <w:rPr>
-          <w:b/>
-          <w:bCs/>
-        </w:rPr>
-        <w:t>Morgan XC</w:t>
-      </w:r>
-      <w:r>
-        <w:t xml:space="preserve">, </w:t>
-      </w:r>
-      <w:proofErr w:type="spellStart"/>
-      <w:r>
-        <w:rPr>
-          <w:b/>
-          <w:bCs/>
-        </w:rPr>
-        <w:t>Glickman</w:t>
-      </w:r>
-      <w:proofErr w:type="spellEnd"/>
-      <w:r>
-        <w:rPr>
-          <w:b/>
-          <w:bCs/>
-        </w:rPr>
-        <w:t xml:space="preserve"> JN</w:t>
-      </w:r>
-      <w:r>
-        <w:t xml:space="preserve">, </w:t>
-      </w:r>
-      <w:proofErr w:type="spellStart"/>
-      <w:r>
-        <w:rPr>
-          <w:b/>
-          <w:bCs/>
-        </w:rPr>
-        <w:t>Gevers</w:t>
-      </w:r>
-      <w:proofErr w:type="spellEnd"/>
-      <w:r>
-        <w:rPr>
-          <w:b/>
-          <w:bCs/>
-        </w:rPr>
-        <w:t xml:space="preserve"> D</w:t>
-      </w:r>
-      <w:r>
-        <w:t xml:space="preserve">, </w:t>
-      </w:r>
-      <w:proofErr w:type="spellStart"/>
-      <w:r>
-        <w:rPr>
-          <w:b/>
-          <w:bCs/>
-        </w:rPr>
-        <w:t>Huttenhower</w:t>
-      </w:r>
-      <w:proofErr w:type="spellEnd"/>
-      <w:r>
-        <w:rPr>
-          <w:b/>
-          <w:bCs/>
-        </w:rPr>
-        <w:t xml:space="preserve"> C</w:t>
-      </w:r>
-      <w:r>
-        <w:t xml:space="preserve">, </w:t>
-      </w:r>
-      <w:r>
-        <w:rPr>
-          <w:b/>
-          <w:bCs/>
-        </w:rPr>
-        <w:t>Garrett WS</w:t>
-      </w:r>
-      <w:r>
-        <w:t xml:space="preserve">. 2014. </w:t>
-      </w:r>
-      <w:r>
-        <w:rPr>
+      <w:r>
+        <w:rPr>
+          <w:highlight w:val="green"/>
           <w:lang w:val="en-US"/>
         </w:rPr>
         <w:t xml:space="preserve">Gut microbiome composition and function in </w:t>
       </w:r>
       <w:r>
         <w:rPr>
+          <w:highlight w:val="green"/>
           <w:lang w:val="en-US"/>
         </w:rPr>
         <w:lastRenderedPageBreak/>
         <w:t xml:space="preserve">experimental colitis during active disease and treatment-induced remission. </w:t>
       </w:r>
       <w:r>
+        <w:rPr>
+          <w:highlight w:val="green"/>
+        </w:rPr>
         <w:t xml:space="preserve">ISME J </w:t>
       </w:r>
       <w:r>
         <w:rPr>
           <w:b/>
           <w:bCs/>
+          <w:highlight w:val="green"/>
         </w:rPr>
         <w:t>8</w:t>
       </w:r>
       <w:r>
+        <w:rPr>
+          <w:highlight w:val="green"/>
+        </w:rPr>
         <w:t>:1403–17.</w:t>
       </w:r>
-    </w:p>
-    <w:p>
-      <w:pPr>
-        <w:pStyle w:val="ASM"/>
-        <w:ind w:left="830"/>
-        <w:jc w:val="left"/>
-        <w:rPr>
-          <w:lang w:val="en-US"/>
-        </w:rPr>
-      </w:pPr>
     </w:p>
     <w:p>
       <w:pPr>
@@ -21593,26 +21849,34 @@
         <w:rPr>
           <w:lang w:val="en-US"/>
         </w:rPr>
-        <w:t xml:space="preserve"> circle corresponds to 68% confidence level (CL) region of healthy individuals in the Taylor parameter space, while dashed line delimits the 98% CL region. Points with errors place each individual gut microbiome</w:t>
-      </w:r>
-      <w:r>
-        <w:rPr>
-          <w:lang w:val="en-US"/>
-        </w:rPr>
-        <w:t xml:space="preserve"> </w:t>
+        <w:t xml:space="preserve"> circle corresponds to 68% confidence level (CL) region of healthy individuals in the Taylor parameter space, while dashed line delimits the 98% CL region. </w:t>
       </w:r>
       <w:r>
         <w:rPr>
           <w:highlight w:val="green"/>
           <w:lang w:val="en-US"/>
         </w:rPr>
-        <w:t>whose microbiota was compromised,</w:t>
-      </w:r>
-      <w:r>
-        <w:rPr>
-          <w:lang w:val="en-US"/>
-        </w:rPr>
-        <w:t xml:space="preserve"> in the Taylor space. Note that the parameters have been standardized (standard deviation units) to the healthy group in each study for demonstrative and comparative purposes.</w:t>
+        <w:t>Points with errors place gut microbiome in the Taylor space</w:t>
+      </w:r>
+      <w:r>
+        <w:rPr>
+          <w:highlight w:val="green"/>
+          <w:lang w:val="en-US"/>
+        </w:rPr>
+        <w:t>,</w:t>
+      </w:r>
+      <w:r>
+        <w:rPr>
+          <w:highlight w:val="green"/>
+          <w:lang w:val="en-US"/>
+        </w:rPr>
+        <w:t xml:space="preserve"> for each individual whose microbiota was compromised</w:t>
+      </w:r>
+      <w:r>
+        <w:rPr>
+          <w:lang w:val="en-US"/>
+        </w:rPr>
+        <w:t>. Note that the parameters have been standardized (standard deviation units) to the healthy group in each study for demonstrative and comparative purposes.</w:t>
       </w:r>
     </w:p>
     <w:p>
@@ -21954,7 +22218,6 @@
     <w:p>
       <w:pPr>
         <w:pStyle w:val="ASM"/>
-        <w:jc w:val="left"/>
         <w:rPr>
           <w:lang w:val="en-US"/>
         </w:rPr>
@@ -21991,13 +22254,106 @@
         <w:rPr>
           <w:lang w:val="en-US"/>
         </w:rPr>
-        <w:t>Overview of comparison of different approaches based on adjacent taxonomic levels using plots in the Taylor-parameters space. The former row of subfigures is for 16S, where levels are family (blue circles) vs. genus (purple triangles). Whereas the latter row of subfigures is for SMS, where levels are genus (blue circles) vs. species (purple triangles). The left column shows the raw results and the right column plots the standardized results (see Standardization under Material and Methods).</w:t>
+        <w:t xml:space="preserve">Rank variation throughout time for the most dominant elements (taxa) and their calculated RSI for samples from another healthy subject studied in our lab </w:t>
+      </w:r>
+      <w:r>
+        <w:rPr>
+          <w:lang w:val="en-US"/>
+        </w:rPr>
+        <w:t>(</w:t>
+      </w:r>
+      <w:r>
+        <w:rPr>
+          <w:i/>
+          <w:lang w:val="en-US"/>
+        </w:rPr>
+        <w:t>12</w:t>
+      </w:r>
+      <w:r>
+        <w:rPr>
+          <w:lang w:val="en-US"/>
+        </w:rPr>
+        <w:t>).</w:t>
       </w:r>
     </w:p>
     <w:p>
       <w:pPr>
         <w:pStyle w:val="ASM"/>
-        <w:jc w:val="left"/>
+        <w:rPr>
+          <w:lang w:val="en-US"/>
+        </w:rPr>
+      </w:pPr>
+    </w:p>
+    <w:p>
+      <w:pPr>
+        <w:pStyle w:val="ASM"/>
+        <w:rPr>
+          <w:lang w:val="en-US"/>
+        </w:rPr>
+      </w:pPr>
+      <w:r>
+        <w:rPr>
+          <w:b/>
+          <w:lang w:val="en-US"/>
+        </w:rPr>
+        <w:t xml:space="preserve">Supplementary </w:t>
+      </w:r>
+      <w:r>
+        <w:rPr>
+          <w:b/>
+          <w:lang w:val="en-US"/>
+        </w:rPr>
+        <w:t xml:space="preserve">Figure </w:t>
+      </w:r>
+      <w:r>
+        <w:rPr>
+          <w:b/>
+          <w:lang w:val="en-US"/>
+        </w:rPr>
+        <w:t>2</w:t>
+      </w:r>
+      <w:r>
+        <w:rPr>
+          <w:b/>
+          <w:lang w:val="en-US"/>
+        </w:rPr>
+        <w:t xml:space="preserve">. </w:t>
+      </w:r>
+      <w:r>
+        <w:rPr>
+          <w:lang w:val="en-US"/>
+        </w:rPr>
+        <w:t xml:space="preserve">Rank variation throughout time for the most dominant elements (taxa) and their calculated RSI for samples from a subject diagnosed with light IBS and </w:t>
+      </w:r>
+      <w:r>
+        <w:rPr>
+          <w:lang w:val="en-US"/>
+        </w:rPr>
+        <w:t xml:space="preserve">studied in our lab </w:t>
+      </w:r>
+      <w:r>
+        <w:rPr>
+          <w:lang w:val="en-US"/>
+        </w:rPr>
+        <w:t>(</w:t>
+      </w:r>
+      <w:r>
+        <w:rPr>
+          <w:i/>
+          <w:lang w:val="en-US"/>
+        </w:rPr>
+        <w:t>12</w:t>
+      </w:r>
+      <w:r>
+        <w:rPr>
+          <w:lang w:val="en-US"/>
+        </w:rPr>
+        <w:t>).</w:t>
+      </w:r>
+    </w:p>
+    <w:p>
+      <w:pPr>
+        <w:pStyle w:val="ASM"/>
         <w:rPr>
           <w:lang w:val="en-US"/>
         </w:rPr>
@@ -22030,7 +22386,7 @@
           <w:b/>
           <w:lang w:val="en-US"/>
         </w:rPr>
-        <w:t>2</w:t>
+        <w:t>3</w:t>
       </w:r>
       <w:r>
         <w:rPr>
@@ -22043,14 +22399,66 @@
         <w:rPr>
           <w:lang w:val="en-US"/>
         </w:rPr>
-        <w:t xml:space="preserve">Detail of comparison of different approaches based on adjacent taxonomic levels using plots of X-weighted power-law fits (see Material and Methods). The </w:t>
+        <w:t xml:space="preserve">Overview of comparison of different approaches based on adjacent taxonomic levels using plots in the Taylor-parameters space. The former row of subfigures is for </w:t>
       </w:r>
       <w:r>
         <w:rPr>
           <w:lang w:val="en-US"/>
         </w:rPr>
         <w:lastRenderedPageBreak/>
-        <w:t>former row of subfigures shows examples for 16S, whereas the latter row of subfigures plots examples for SMS. The left column shows results for the superior taxonomic level (family for 16S, genus for SMS), while the right column shows results for the inferior level (genus for 16S, specie for SMS).</w:t>
+        <w:t>16S, where levels are family (blue circles) vs. genus (purple triangles). Whereas the latter row of subfigures is for SMS, where levels are genus (blue circles) vs. species (purple triangles). The left column shows the raw results and the right column plots the standardized results (see Standardization under Material and Methods).</w:t>
+      </w:r>
+    </w:p>
+    <w:p>
+      <w:pPr>
+        <w:pStyle w:val="ASM"/>
+        <w:jc w:val="left"/>
+        <w:rPr>
+          <w:lang w:val="en-US"/>
+        </w:rPr>
+      </w:pPr>
+    </w:p>
+    <w:p>
+      <w:pPr>
+        <w:pStyle w:val="ASM"/>
+        <w:jc w:val="left"/>
+        <w:rPr>
+          <w:lang w:val="en-US"/>
+        </w:rPr>
+      </w:pPr>
+      <w:r>
+        <w:rPr>
+          <w:b/>
+          <w:lang w:val="en-US"/>
+        </w:rPr>
+        <w:t xml:space="preserve">Supplementary </w:t>
+      </w:r>
+      <w:r>
+        <w:rPr>
+          <w:b/>
+          <w:lang w:val="en-US"/>
+        </w:rPr>
+        <w:t xml:space="preserve">Figure </w:t>
+      </w:r>
+      <w:r>
+        <w:rPr>
+          <w:b/>
+          <w:lang w:val="en-US"/>
+        </w:rPr>
+        <w:t>4</w:t>
+      </w:r>
+      <w:r>
+        <w:rPr>
+          <w:b/>
+          <w:lang w:val="en-US"/>
+        </w:rPr>
+        <w:t xml:space="preserve">. </w:t>
+      </w:r>
+      <w:r>
+        <w:rPr>
+          <w:lang w:val="en-US"/>
+        </w:rPr>
+        <w:t>Detail of comparison of different approaches based on adjacent taxonomic levels using plots of X-weighted power-law fits (see Material and Methods). The former row of subfigures shows examples for 16S, whereas the latter row of subfigures plots examples for SMS. The left column shows results for the superior taxonomic level (family for 16S, genus for SMS), while the right column shows results for the inferior level (genus for 16S, specie for SMS).</w:t>
       </w:r>
     </w:p>
     <w:sectPr>
@@ -22160,7 +22568,7 @@
         <w:rStyle w:val="PageNumber"/>
         <w:noProof/>
       </w:rPr>
-      <w:t>2</w:t>
+      <w:t>1</w:t>
     </w:r>
     <w:r>
       <w:rPr>
@@ -22223,7 +22631,7 @@
                     <w:noProof/>
                     <w:w w:val="110"/>
                   </w:rPr>
-                  <w:t>11</w:t>
+                  <w:t>3</w:t>
                 </w:r>
                 <w:r>
                   <w:fldChar w:fldCharType="end"/>
@@ -23106,7 +23514,6 @@
   <w:style w:type="character" w:default="1" w:styleId="DefaultParagraphFont">
     <w:name w:val="Default Paragraph Font"/>
     <w:uiPriority w:val="1"/>
-    <w:semiHidden/>
     <w:unhideWhenUsed/>
   </w:style>
   <w:style w:type="table" w:default="1" w:styleId="TableNormal">

</xml_diff>